<commit_message>
Updated the Vision control document
Updated the vision control document to include all of the changes that we made this year. I also updates the wish list items and know bug items that we need to address moving forward.
</commit_message>
<xml_diff>
--- a/2020 Vision/WOBOT Vision Revision Control Document.docx
+++ b/2020 Vision/WOBOT Vision Revision Control Document.docx
@@ -1,6 +1,6 @@
 
 <file path=word/document.xml><?xml version="1.0" encoding="utf-8"?>
-<w:document xmlns:wpc="http://schemas.microsoft.com/office/word/2010/wordprocessingCanvas" xmlns:cx="http://schemas.microsoft.com/office/drawing/2014/chartex" xmlns:cx1="http://schemas.microsoft.com/office/drawing/2015/9/8/chartex" xmlns:cx2="http://schemas.microsoft.com/office/drawing/2015/10/21/chartex" xmlns:cx3="http://schemas.microsoft.com/office/drawing/2016/5/9/chartex" xmlns:cx4="http://schemas.microsoft.com/office/drawing/2016/5/10/chartex" xmlns:cx5="http://schemas.microsoft.com/office/drawing/2016/5/11/chartex" xmlns:cx6="http://schemas.microsoft.com/office/drawing/2016/5/12/chartex" xmlns:cx7="http://schemas.microsoft.com/office/drawing/2016/5/13/chartex" xmlns:cx8="http://schemas.microsoft.com/office/drawing/2016/5/14/chartex" xmlns:mc="http://schemas.openxmlformats.org/markup-compatibility/2006" xmlns:aink="http://schemas.microsoft.com/office/drawing/2016/ink" xmlns:am3d="http://schemas.microsoft.com/office/drawing/2017/model3d" xmlns:o="urn:schemas-microsoft-com:office:office" xmlns:r="http://schemas.openxmlformats.org/officeDocument/2006/relationships" xmlns:m="http://schemas.openxmlformats.org/officeDocument/2006/math" xmlns:v="urn:schemas-microsoft-com:vml" xmlns:wp14="http://schemas.microsoft.com/office/word/2010/wordprocessingDrawing" xmlns:wp="http://schemas.openxmlformats.org/drawingml/2006/wordprocessingDrawing" xmlns:w10="urn:schemas-microsoft-com:office:word" xmlns:w="http://schemas.openxmlformats.org/wordprocessingml/2006/main" xmlns:w14="http://schemas.microsoft.com/office/word/2010/wordml" xmlns:w15="http://schemas.microsoft.com/office/word/2012/wordml" xmlns:w16cex="http://schemas.microsoft.com/office/word/2018/wordml/cex" xmlns:w16cid="http://schemas.microsoft.com/office/word/2016/wordml/cid" xmlns:w16="http://schemas.microsoft.com/office/word/2018/wordml" xmlns:w16se="http://schemas.microsoft.com/office/word/2015/wordml/symex" xmlns:wpg="http://schemas.microsoft.com/office/word/2010/wordprocessingGroup" xmlns:wpi="http://schemas.microsoft.com/office/word/2010/wordprocessingInk" xmlns:wne="http://schemas.microsoft.com/office/word/2006/wordml" xmlns:wps="http://schemas.microsoft.com/office/word/2010/wordprocessingShape" mc:Ignorable="w14 w15 w16se w16cid w16 w16cex wp14">
+<w:document xmlns:wpc="http://schemas.microsoft.com/office/word/2010/wordprocessingCanvas" xmlns:cx="http://schemas.microsoft.com/office/drawing/2014/chartex" xmlns:cx1="http://schemas.microsoft.com/office/drawing/2015/9/8/chartex" xmlns:cx2="http://schemas.microsoft.com/office/drawing/2015/10/21/chartex" xmlns:cx3="http://schemas.microsoft.com/office/drawing/2016/5/9/chartex" xmlns:cx4="http://schemas.microsoft.com/office/drawing/2016/5/10/chartex" xmlns:cx5="http://schemas.microsoft.com/office/drawing/2016/5/11/chartex" xmlns:cx6="http://schemas.microsoft.com/office/drawing/2016/5/12/chartex" xmlns:cx7="http://schemas.microsoft.com/office/drawing/2016/5/13/chartex" xmlns:cx8="http://schemas.microsoft.com/office/drawing/2016/5/14/chartex" xmlns:mc="http://schemas.openxmlformats.org/markup-compatibility/2006" xmlns:aink="http://schemas.microsoft.com/office/drawing/2016/ink" xmlns:am3d="http://schemas.microsoft.com/office/drawing/2017/model3d" xmlns:o="urn:schemas-microsoft-com:office:office" xmlns:r="http://schemas.openxmlformats.org/officeDocument/2006/relationships" xmlns:m="http://schemas.openxmlformats.org/officeDocument/2006/math" xmlns:v="urn:schemas-microsoft-com:vml" xmlns:wp14="http://schemas.microsoft.com/office/word/2010/wordprocessingDrawing" xmlns:wp="http://schemas.openxmlformats.org/drawingml/2006/wordprocessingDrawing" xmlns:w10="urn:schemas-microsoft-com:office:word" xmlns:w="http://schemas.openxmlformats.org/wordprocessingml/2006/main" xmlns:w14="http://schemas.microsoft.com/office/word/2010/wordml" xmlns:w15="http://schemas.microsoft.com/office/word/2012/wordml" xmlns:w16cex="http://schemas.microsoft.com/office/word/2018/wordml/cex" xmlns:w16cid="http://schemas.microsoft.com/office/word/2016/wordml/cid" xmlns:w16="http://schemas.microsoft.com/office/word/2018/wordml" xmlns:w16sdtdh="http://schemas.microsoft.com/office/word/2020/wordml/sdtdatahash" xmlns:w16se="http://schemas.microsoft.com/office/word/2015/wordml/symex" xmlns:wpg="http://schemas.microsoft.com/office/word/2010/wordprocessingGroup" xmlns:wpi="http://schemas.microsoft.com/office/word/2010/wordprocessingInk" xmlns:wne="http://schemas.microsoft.com/office/word/2006/wordml" xmlns:wps="http://schemas.microsoft.com/office/word/2010/wordprocessingShape" mc:Ignorable="w14 w15 w16se w16cid w16 w16cex w16sdtdh wp14">
   <w:body>
     <w:p>
       <w:pPr>
@@ -16,7 +16,21 @@
           <w:sz w:val="36"/>
           <w:szCs w:val="36"/>
         </w:rPr>
-        <w:t>WOBOT Vision</w:t>
+        <w:t xml:space="preserve">WOBOT </w:t>
+      </w:r>
+      <w:r>
+        <w:rPr>
+          <w:sz w:val="36"/>
+          <w:szCs w:val="36"/>
+        </w:rPr>
+        <w:t xml:space="preserve">2020 </w:t>
+      </w:r>
+      <w:r>
+        <w:rPr>
+          <w:sz w:val="36"/>
+          <w:szCs w:val="36"/>
+        </w:rPr>
+        <w:t>Vision</w:t>
       </w:r>
       <w:r>
         <w:rPr>
@@ -69,6 +83,17 @@
       </w:r>
     </w:p>
     <w:p>
+      <w:r>
+        <w:t>Wish List Items</w:t>
+      </w:r>
+      <w:r>
+        <w:t xml:space="preserve"> (Lower Priority)</w:t>
+      </w:r>
+      <w:r>
+        <w:t>:</w:t>
+      </w:r>
+    </w:p>
+    <w:p>
       <w:pPr>
         <w:pStyle w:val="ListParagraph"/>
         <w:numPr>
@@ -77,21 +102,18 @@
         </w:numPr>
       </w:pPr>
       <w:r>
-        <w:t xml:space="preserve">MAIN PROGRAM – </w:t>
-      </w:r>
-      <w:r>
-        <w:t>The WPILIB NT table client does not shutdown when exit is pressed.</w:t>
-      </w:r>
-    </w:p>
-    <w:p>
-      <w:r>
-        <w:t>Wish List Items</w:t>
-      </w:r>
-      <w:r>
-        <w:t xml:space="preserve"> (Lower Priority)</w:t>
-      </w:r>
-      <w:r>
-        <w:t>:</w:t>
+        <w:t>MAIN PROGRAM –</w:t>
+      </w:r>
+      <w:r>
+        <w:t xml:space="preserve"> need to make it so the config </w:t>
+      </w:r>
+      <w:proofErr w:type="spellStart"/>
+      <w:r>
+        <w:t>ini</w:t>
+      </w:r>
+      <w:proofErr w:type="spellEnd"/>
+      <w:r>
+        <w:t xml:space="preserve"> file deletes the old file before saving a new file.</w:t>
       </w:r>
     </w:p>
     <w:p>
@@ -103,7 +125,7 @@
         </w:numPr>
       </w:pPr>
       <w:r>
-        <w:t xml:space="preserve">MAIN PROGRAM – I would like to make the software spawn loops for each camera automatically. </w:t>
+        <w:t>MAIN PROGRAM – Make it so the compression can be controlled from the dashboard.</w:t>
       </w:r>
     </w:p>
     <w:p>
@@ -115,7 +137,7 @@
         </w:numPr>
       </w:pPr>
       <w:r>
-        <w:t>MAIN PROGRAM – I would like to add better configuration support for each camera or make it easier to add configuration to the camera setup.</w:t>
+        <w:t>MAIN PROGRAM – Make an enumerated type def to hold the allowable ports for the coms back and forth from the vision system and the dashboard.</w:t>
       </w:r>
     </w:p>
     <w:p>
@@ -127,7 +149,22 @@
         </w:numPr>
       </w:pPr>
       <w:r>
-        <w:t>MAIN PROGRAM – It might be nice to have a standard set file for each camera type.</w:t>
+        <w:t>MAIN PROGRAM – Make it so we can drag and drop vision targeting code to a</w:t>
+      </w:r>
+      <w:r>
+        <w:t>n attached</w:t>
+      </w:r>
+      <w:r>
+        <w:t xml:space="preserve"> camera.</w:t>
+      </w:r>
+    </w:p>
+    <w:p>
+      <w:pPr>
+        <w:keepNext/>
+        <w:spacing w:before="120" w:after="120"/>
+      </w:pPr>
+      <w:r>
+        <w:t>2022 April 12</w:t>
       </w:r>
     </w:p>
     <w:p>
@@ -139,7 +176,15 @@
         </w:numPr>
       </w:pPr>
       <w:r>
-        <w:t>MAIN PROGRAM – Make it so the compression can be controlled from this software as well as the dashboard.</w:t>
+        <w:t xml:space="preserve">MAIN PROGRAM – Updated the version to </w:t>
+      </w:r>
+      <w:proofErr w:type="spellStart"/>
+      <w:r>
+        <w:t>Wobot</w:t>
+      </w:r>
+      <w:proofErr w:type="spellEnd"/>
+      <w:r>
+        <w:t xml:space="preserve"> 2020 Vision Ver 2022.1.0.0</w:t>
       </w:r>
     </w:p>
     <w:p>
@@ -151,7 +196,19 @@
         </w:numPr>
       </w:pPr>
       <w:r>
-        <w:t>MAIN PROGRAM – Make an enumerated type def to hold the allowable ports for the coms back and forth from the vision system and the dashboard.</w:t>
+        <w:t xml:space="preserve">MAIN PROGRAM – </w:t>
+      </w:r>
+      <w:r>
+        <w:t>M</w:t>
+      </w:r>
+      <w:r>
+        <w:t>a</w:t>
+      </w:r>
+      <w:r>
+        <w:t>de</w:t>
+      </w:r>
+      <w:r>
+        <w:t xml:space="preserve"> the software spawn loops for each camera automatically. </w:t>
       </w:r>
     </w:p>
     <w:p>
@@ -166,7 +223,10 @@
         <w:t xml:space="preserve">MAIN PROGRAM – </w:t>
       </w:r>
       <w:r>
-        <w:t>Make it so we can drag and drop vision targeting code to a camera.</w:t>
+        <w:t>Made the</w:t>
+      </w:r>
+      <w:r>
+        <w:t xml:space="preserve"> configuration support for each camera easier to add configuration to the camera setup.</w:t>
       </w:r>
     </w:p>
     <w:p>
@@ -178,10 +238,10 @@
         </w:numPr>
       </w:pPr>
       <w:r>
-        <w:t xml:space="preserve">MAIN PROGRAM – </w:t>
-      </w:r>
-      <w:r>
-        <w:t>Add camera settings to the save configuration.</w:t>
+        <w:t>MAIN PROGRAM – It might be nice to have a standard set file for each camera type.</w:t>
+      </w:r>
+      <w:r>
+        <w:t xml:space="preserve"> The was not required because we can read all the setting right out of the camera now.</w:t>
       </w:r>
     </w:p>
     <w:p>
@@ -192,6 +252,101 @@
           <w:numId w:val="5"/>
         </w:numPr>
       </w:pPr>
+      <w:r>
+        <w:t>MAIN PROGRAM – Add</w:t>
+      </w:r>
+      <w:r>
+        <w:t>ed</w:t>
+      </w:r>
+      <w:r>
+        <w:t xml:space="preserve"> camera settings to the save configuration.</w:t>
+      </w:r>
+    </w:p>
+    <w:p>
+      <w:pPr>
+        <w:pStyle w:val="ListParagraph"/>
+        <w:numPr>
+          <w:ilvl w:val="0"/>
+          <w:numId w:val="5"/>
+        </w:numPr>
+      </w:pPr>
+      <w:r>
+        <w:t>MAIN PROGRAM – The WPILIB NT table client does not shutdown when exit is pressed.</w:t>
+      </w:r>
+      <w:r>
+        <w:t xml:space="preserve"> We looked into this, but it will take a lot to fix this. We would have to rewrite most of the NT table code to fix this issue. We did not fix this.</w:t>
+      </w:r>
+    </w:p>
+    <w:p>
+      <w:pPr>
+        <w:pStyle w:val="ListParagraph"/>
+        <w:numPr>
+          <w:ilvl w:val="0"/>
+          <w:numId w:val="5"/>
+        </w:numPr>
+      </w:pPr>
+      <w:r>
+        <w:t>We changed the way that the picture and encoded before they are sent to make this more reliable and faster.</w:t>
+      </w:r>
+    </w:p>
+    <w:p>
+      <w:pPr>
+        <w:pStyle w:val="ListParagraph"/>
+        <w:numPr>
+          <w:ilvl w:val="0"/>
+          <w:numId w:val="5"/>
+        </w:numPr>
+      </w:pPr>
+      <w:r>
+        <w:t>We added the ability to change which camera is streaming on the front panel, so we minimize the load on the network.</w:t>
+      </w:r>
+    </w:p>
+    <w:p>
+      <w:pPr>
+        <w:pStyle w:val="ListParagraph"/>
+        <w:numPr>
+          <w:ilvl w:val="0"/>
+          <w:numId w:val="5"/>
+        </w:numPr>
+      </w:pPr>
+      <w:r>
+        <w:t xml:space="preserve">MAIN PROGRAM – </w:t>
+      </w:r>
+      <w:r>
+        <w:t>Made</w:t>
+      </w:r>
+      <w:r>
+        <w:t xml:space="preserve"> it so the compression can be controlled from this software.</w:t>
+      </w:r>
+    </w:p>
+    <w:p>
+      <w:pPr>
+        <w:pStyle w:val="ListParagraph"/>
+        <w:numPr>
+          <w:ilvl w:val="0"/>
+          <w:numId w:val="5"/>
+        </w:numPr>
+      </w:pPr>
+      <w:r>
+        <w:t xml:space="preserve">Changes made by </w:t>
+      </w:r>
+      <w:proofErr w:type="spellStart"/>
+      <w:r>
+        <w:t>K</w:t>
+      </w:r>
+      <w:r>
+        <w:t>aidrick</w:t>
+      </w:r>
+      <w:proofErr w:type="spellEnd"/>
+      <w:r>
+        <w:t xml:space="preserve"> Smith (student)</w:t>
+      </w:r>
+      <w:r>
+        <w:t xml:space="preserve"> and Tim Easterling</w:t>
+      </w:r>
+      <w:r>
+        <w:t xml:space="preserve"> (mentor)</w:t>
+      </w:r>
     </w:p>
     <w:p>
       <w:pPr>
@@ -236,8 +391,6 @@
       <w:r>
         <w:t>1.0.0</w:t>
       </w:r>
-      <w:bookmarkStart w:id="0" w:name="_GoBack"/>
-      <w:bookmarkEnd w:id="0"/>
     </w:p>
     <w:sectPr>
       <w:pgSz w:w="12240" w:h="15840"/>
@@ -250,7 +403,7 @@
 </file>
 
 <file path=word/endnotes.xml><?xml version="1.0" encoding="utf-8"?>
-<w:endnotes xmlns:wpc="http://schemas.microsoft.com/office/word/2010/wordprocessingCanvas" xmlns:cx="http://schemas.microsoft.com/office/drawing/2014/chartex" xmlns:cx1="http://schemas.microsoft.com/office/drawing/2015/9/8/chartex" xmlns:cx2="http://schemas.microsoft.com/office/drawing/2015/10/21/chartex" xmlns:cx3="http://schemas.microsoft.com/office/drawing/2016/5/9/chartex" xmlns:cx4="http://schemas.microsoft.com/office/drawing/2016/5/10/chartex" xmlns:cx5="http://schemas.microsoft.com/office/drawing/2016/5/11/chartex" xmlns:cx6="http://schemas.microsoft.com/office/drawing/2016/5/12/chartex" xmlns:cx7="http://schemas.microsoft.com/office/drawing/2016/5/13/chartex" xmlns:cx8="http://schemas.microsoft.com/office/drawing/2016/5/14/chartex" xmlns:mc="http://schemas.openxmlformats.org/markup-compatibility/2006" xmlns:aink="http://schemas.microsoft.com/office/drawing/2016/ink" xmlns:am3d="http://schemas.microsoft.com/office/drawing/2017/model3d" xmlns:o="urn:schemas-microsoft-com:office:office" xmlns:r="http://schemas.openxmlformats.org/officeDocument/2006/relationships" xmlns:m="http://schemas.openxmlformats.org/officeDocument/2006/math" xmlns:v="urn:schemas-microsoft-com:vml" xmlns:wp14="http://schemas.microsoft.com/office/word/2010/wordprocessingDrawing" xmlns:wp="http://schemas.openxmlformats.org/drawingml/2006/wordprocessingDrawing" xmlns:w10="urn:schemas-microsoft-com:office:word" xmlns:w="http://schemas.openxmlformats.org/wordprocessingml/2006/main" xmlns:w14="http://schemas.microsoft.com/office/word/2010/wordml" xmlns:w15="http://schemas.microsoft.com/office/word/2012/wordml" xmlns:w16cex="http://schemas.microsoft.com/office/word/2018/wordml/cex" xmlns:w16cid="http://schemas.microsoft.com/office/word/2016/wordml/cid" xmlns:w16="http://schemas.microsoft.com/office/word/2018/wordml" xmlns:w16se="http://schemas.microsoft.com/office/word/2015/wordml/symex" xmlns:wpg="http://schemas.microsoft.com/office/word/2010/wordprocessingGroup" xmlns:wpi="http://schemas.microsoft.com/office/word/2010/wordprocessingInk" xmlns:wne="http://schemas.microsoft.com/office/word/2006/wordml" xmlns:wps="http://schemas.microsoft.com/office/word/2010/wordprocessingShape" mc:Ignorable="w14 w15 w16se w16cid w16 w16cex wp14">
+<w:endnotes xmlns:wpc="http://schemas.microsoft.com/office/word/2010/wordprocessingCanvas" xmlns:cx="http://schemas.microsoft.com/office/drawing/2014/chartex" xmlns:cx1="http://schemas.microsoft.com/office/drawing/2015/9/8/chartex" xmlns:cx2="http://schemas.microsoft.com/office/drawing/2015/10/21/chartex" xmlns:cx3="http://schemas.microsoft.com/office/drawing/2016/5/9/chartex" xmlns:cx4="http://schemas.microsoft.com/office/drawing/2016/5/10/chartex" xmlns:cx5="http://schemas.microsoft.com/office/drawing/2016/5/11/chartex" xmlns:cx6="http://schemas.microsoft.com/office/drawing/2016/5/12/chartex" xmlns:cx7="http://schemas.microsoft.com/office/drawing/2016/5/13/chartex" xmlns:cx8="http://schemas.microsoft.com/office/drawing/2016/5/14/chartex" xmlns:mc="http://schemas.openxmlformats.org/markup-compatibility/2006" xmlns:aink="http://schemas.microsoft.com/office/drawing/2016/ink" xmlns:am3d="http://schemas.microsoft.com/office/drawing/2017/model3d" xmlns:o="urn:schemas-microsoft-com:office:office" xmlns:r="http://schemas.openxmlformats.org/officeDocument/2006/relationships" xmlns:m="http://schemas.openxmlformats.org/officeDocument/2006/math" xmlns:v="urn:schemas-microsoft-com:vml" xmlns:wp14="http://schemas.microsoft.com/office/word/2010/wordprocessingDrawing" xmlns:wp="http://schemas.openxmlformats.org/drawingml/2006/wordprocessingDrawing" xmlns:w10="urn:schemas-microsoft-com:office:word" xmlns:w="http://schemas.openxmlformats.org/wordprocessingml/2006/main" xmlns:w14="http://schemas.microsoft.com/office/word/2010/wordml" xmlns:w15="http://schemas.microsoft.com/office/word/2012/wordml" xmlns:w16cex="http://schemas.microsoft.com/office/word/2018/wordml/cex" xmlns:w16cid="http://schemas.microsoft.com/office/word/2016/wordml/cid" xmlns:w16="http://schemas.microsoft.com/office/word/2018/wordml" xmlns:w16sdtdh="http://schemas.microsoft.com/office/word/2020/wordml/sdtdatahash" xmlns:w16se="http://schemas.microsoft.com/office/word/2015/wordml/symex" xmlns:wpg="http://schemas.microsoft.com/office/word/2010/wordprocessingGroup" xmlns:wpi="http://schemas.microsoft.com/office/word/2010/wordprocessingInk" xmlns:wne="http://schemas.microsoft.com/office/word/2006/wordml" xmlns:wps="http://schemas.microsoft.com/office/word/2010/wordprocessingShape" mc:Ignorable="w14 w15 w16se w16cid w16 w16cex w16sdtdh wp14">
   <w:endnote w:type="separator" w:id="-1">
     <w:p>
       <w:pPr>
@@ -275,7 +428,7 @@
 </file>
 
 <file path=word/footnotes.xml><?xml version="1.0" encoding="utf-8"?>
-<w:footnotes xmlns:wpc="http://schemas.microsoft.com/office/word/2010/wordprocessingCanvas" xmlns:cx="http://schemas.microsoft.com/office/drawing/2014/chartex" xmlns:cx1="http://schemas.microsoft.com/office/drawing/2015/9/8/chartex" xmlns:cx2="http://schemas.microsoft.com/office/drawing/2015/10/21/chartex" xmlns:cx3="http://schemas.microsoft.com/office/drawing/2016/5/9/chartex" xmlns:cx4="http://schemas.microsoft.com/office/drawing/2016/5/10/chartex" xmlns:cx5="http://schemas.microsoft.com/office/drawing/2016/5/11/chartex" xmlns:cx6="http://schemas.microsoft.com/office/drawing/2016/5/12/chartex" xmlns:cx7="http://schemas.microsoft.com/office/drawing/2016/5/13/chartex" xmlns:cx8="http://schemas.microsoft.com/office/drawing/2016/5/14/chartex" xmlns:mc="http://schemas.openxmlformats.org/markup-compatibility/2006" xmlns:aink="http://schemas.microsoft.com/office/drawing/2016/ink" xmlns:am3d="http://schemas.microsoft.com/office/drawing/2017/model3d" xmlns:o="urn:schemas-microsoft-com:office:office" xmlns:r="http://schemas.openxmlformats.org/officeDocument/2006/relationships" xmlns:m="http://schemas.openxmlformats.org/officeDocument/2006/math" xmlns:v="urn:schemas-microsoft-com:vml" xmlns:wp14="http://schemas.microsoft.com/office/word/2010/wordprocessingDrawing" xmlns:wp="http://schemas.openxmlformats.org/drawingml/2006/wordprocessingDrawing" xmlns:w10="urn:schemas-microsoft-com:office:word" xmlns:w="http://schemas.openxmlformats.org/wordprocessingml/2006/main" xmlns:w14="http://schemas.microsoft.com/office/word/2010/wordml" xmlns:w15="http://schemas.microsoft.com/office/word/2012/wordml" xmlns:w16cex="http://schemas.microsoft.com/office/word/2018/wordml/cex" xmlns:w16cid="http://schemas.microsoft.com/office/word/2016/wordml/cid" xmlns:w16="http://schemas.microsoft.com/office/word/2018/wordml" xmlns:w16se="http://schemas.microsoft.com/office/word/2015/wordml/symex" xmlns:wpg="http://schemas.microsoft.com/office/word/2010/wordprocessingGroup" xmlns:wpi="http://schemas.microsoft.com/office/word/2010/wordprocessingInk" xmlns:wne="http://schemas.microsoft.com/office/word/2006/wordml" xmlns:wps="http://schemas.microsoft.com/office/word/2010/wordprocessingShape" mc:Ignorable="w14 w15 w16se w16cid w16 w16cex wp14">
+<w:footnotes xmlns:wpc="http://schemas.microsoft.com/office/word/2010/wordprocessingCanvas" xmlns:cx="http://schemas.microsoft.com/office/drawing/2014/chartex" xmlns:cx1="http://schemas.microsoft.com/office/drawing/2015/9/8/chartex" xmlns:cx2="http://schemas.microsoft.com/office/drawing/2015/10/21/chartex" xmlns:cx3="http://schemas.microsoft.com/office/drawing/2016/5/9/chartex" xmlns:cx4="http://schemas.microsoft.com/office/drawing/2016/5/10/chartex" xmlns:cx5="http://schemas.microsoft.com/office/drawing/2016/5/11/chartex" xmlns:cx6="http://schemas.microsoft.com/office/drawing/2016/5/12/chartex" xmlns:cx7="http://schemas.microsoft.com/office/drawing/2016/5/13/chartex" xmlns:cx8="http://schemas.microsoft.com/office/drawing/2016/5/14/chartex" xmlns:mc="http://schemas.openxmlformats.org/markup-compatibility/2006" xmlns:aink="http://schemas.microsoft.com/office/drawing/2016/ink" xmlns:am3d="http://schemas.microsoft.com/office/drawing/2017/model3d" xmlns:o="urn:schemas-microsoft-com:office:office" xmlns:r="http://schemas.openxmlformats.org/officeDocument/2006/relationships" xmlns:m="http://schemas.openxmlformats.org/officeDocument/2006/math" xmlns:v="urn:schemas-microsoft-com:vml" xmlns:wp14="http://schemas.microsoft.com/office/word/2010/wordprocessingDrawing" xmlns:wp="http://schemas.openxmlformats.org/drawingml/2006/wordprocessingDrawing" xmlns:w10="urn:schemas-microsoft-com:office:word" xmlns:w="http://schemas.openxmlformats.org/wordprocessingml/2006/main" xmlns:w14="http://schemas.microsoft.com/office/word/2010/wordml" xmlns:w15="http://schemas.microsoft.com/office/word/2012/wordml" xmlns:w16cex="http://schemas.microsoft.com/office/word/2018/wordml/cex" xmlns:w16cid="http://schemas.microsoft.com/office/word/2016/wordml/cid" xmlns:w16="http://schemas.microsoft.com/office/word/2018/wordml" xmlns:w16sdtdh="http://schemas.microsoft.com/office/word/2020/wordml/sdtdatahash" xmlns:w16se="http://schemas.microsoft.com/office/word/2015/wordml/symex" xmlns:wpg="http://schemas.microsoft.com/office/word/2010/wordprocessingGroup" xmlns:wpi="http://schemas.microsoft.com/office/word/2010/wordprocessingInk" xmlns:wne="http://schemas.microsoft.com/office/word/2006/wordml" xmlns:wps="http://schemas.microsoft.com/office/word/2010/wordprocessingShape" mc:Ignorable="w14 w15 w16se w16cid w16 w16cex w16sdtdh wp14">
   <w:footnote w:type="separator" w:id="-1">
     <w:p>
       <w:pPr>
@@ -300,7 +453,7 @@
 </file>
 
 <file path=word/numbering.xml><?xml version="1.0" encoding="utf-8"?>
-<w:numbering xmlns:wpc="http://schemas.microsoft.com/office/word/2010/wordprocessingCanvas" xmlns:cx="http://schemas.microsoft.com/office/drawing/2014/chartex" xmlns:cx1="http://schemas.microsoft.com/office/drawing/2015/9/8/chartex" xmlns:cx2="http://schemas.microsoft.com/office/drawing/2015/10/21/chartex" xmlns:cx3="http://schemas.microsoft.com/office/drawing/2016/5/9/chartex" xmlns:cx4="http://schemas.microsoft.com/office/drawing/2016/5/10/chartex" xmlns:cx5="http://schemas.microsoft.com/office/drawing/2016/5/11/chartex" xmlns:cx6="http://schemas.microsoft.com/office/drawing/2016/5/12/chartex" xmlns:cx7="http://schemas.microsoft.com/office/drawing/2016/5/13/chartex" xmlns:cx8="http://schemas.microsoft.com/office/drawing/2016/5/14/chartex" xmlns:mc="http://schemas.openxmlformats.org/markup-compatibility/2006" xmlns:aink="http://schemas.microsoft.com/office/drawing/2016/ink" xmlns:am3d="http://schemas.microsoft.com/office/drawing/2017/model3d" xmlns:o="urn:schemas-microsoft-com:office:office" xmlns:r="http://schemas.openxmlformats.org/officeDocument/2006/relationships" xmlns:m="http://schemas.openxmlformats.org/officeDocument/2006/math" xmlns:v="urn:schemas-microsoft-com:vml" xmlns:wp14="http://schemas.microsoft.com/office/word/2010/wordprocessingDrawing" xmlns:wp="http://schemas.openxmlformats.org/drawingml/2006/wordprocessingDrawing" xmlns:w10="urn:schemas-microsoft-com:office:word" xmlns:w="http://schemas.openxmlformats.org/wordprocessingml/2006/main" xmlns:w14="http://schemas.microsoft.com/office/word/2010/wordml" xmlns:w15="http://schemas.microsoft.com/office/word/2012/wordml" xmlns:w16cex="http://schemas.microsoft.com/office/word/2018/wordml/cex" xmlns:w16cid="http://schemas.microsoft.com/office/word/2016/wordml/cid" xmlns:w16="http://schemas.microsoft.com/office/word/2018/wordml" xmlns:w16se="http://schemas.microsoft.com/office/word/2015/wordml/symex" xmlns:wpg="http://schemas.microsoft.com/office/word/2010/wordprocessingGroup" xmlns:wpi="http://schemas.microsoft.com/office/word/2010/wordprocessingInk" xmlns:wne="http://schemas.microsoft.com/office/word/2006/wordml" xmlns:wps="http://schemas.microsoft.com/office/word/2010/wordprocessingShape" mc:Ignorable="w14 w15 w16se w16cid w16 w16cex wp14">
+<w:numbering xmlns:wpc="http://schemas.microsoft.com/office/word/2010/wordprocessingCanvas" xmlns:cx="http://schemas.microsoft.com/office/drawing/2014/chartex" xmlns:cx1="http://schemas.microsoft.com/office/drawing/2015/9/8/chartex" xmlns:cx2="http://schemas.microsoft.com/office/drawing/2015/10/21/chartex" xmlns:cx3="http://schemas.microsoft.com/office/drawing/2016/5/9/chartex" xmlns:cx4="http://schemas.microsoft.com/office/drawing/2016/5/10/chartex" xmlns:cx5="http://schemas.microsoft.com/office/drawing/2016/5/11/chartex" xmlns:cx6="http://schemas.microsoft.com/office/drawing/2016/5/12/chartex" xmlns:cx7="http://schemas.microsoft.com/office/drawing/2016/5/13/chartex" xmlns:cx8="http://schemas.microsoft.com/office/drawing/2016/5/14/chartex" xmlns:mc="http://schemas.openxmlformats.org/markup-compatibility/2006" xmlns:aink="http://schemas.microsoft.com/office/drawing/2016/ink" xmlns:am3d="http://schemas.microsoft.com/office/drawing/2017/model3d" xmlns:o="urn:schemas-microsoft-com:office:office" xmlns:r="http://schemas.openxmlformats.org/officeDocument/2006/relationships" xmlns:m="http://schemas.openxmlformats.org/officeDocument/2006/math" xmlns:v="urn:schemas-microsoft-com:vml" xmlns:wp14="http://schemas.microsoft.com/office/word/2010/wordprocessingDrawing" xmlns:wp="http://schemas.openxmlformats.org/drawingml/2006/wordprocessingDrawing" xmlns:w10="urn:schemas-microsoft-com:office:word" xmlns:w="http://schemas.openxmlformats.org/wordprocessingml/2006/main" xmlns:w14="http://schemas.microsoft.com/office/word/2010/wordml" xmlns:w15="http://schemas.microsoft.com/office/word/2012/wordml" xmlns:w16cex="http://schemas.microsoft.com/office/word/2018/wordml/cex" xmlns:w16cid="http://schemas.microsoft.com/office/word/2016/wordml/cid" xmlns:w16="http://schemas.microsoft.com/office/word/2018/wordml" xmlns:w16sdtdh="http://schemas.microsoft.com/office/word/2020/wordml/sdtdatahash" xmlns:w16se="http://schemas.microsoft.com/office/word/2015/wordml/symex" xmlns:wpg="http://schemas.microsoft.com/office/word/2010/wordprocessingGroup" xmlns:wpi="http://schemas.microsoft.com/office/word/2010/wordprocessingInk" xmlns:wne="http://schemas.microsoft.com/office/word/2006/wordml" xmlns:wps="http://schemas.microsoft.com/office/word/2010/wordprocessingShape" mc:Ignorable="w14 w15 w16se w16cid w16 w16cex w16sdtdh wp14">
   <w:abstractNum w:abstractNumId="0" w15:restartNumberingAfterBreak="0">
     <w:nsid w:val="2E2912FC"/>
     <w:multiLevelType w:val="hybridMultilevel"/>
@@ -866,26 +1019,26 @@
       </w:rPr>
     </w:lvl>
   </w:abstractNum>
-  <w:num w:numId="1">
+  <w:num w:numId="1" w16cid:durableId="512494728">
     <w:abstractNumId w:val="0"/>
   </w:num>
-  <w:num w:numId="2">
+  <w:num w:numId="2" w16cid:durableId="412357391">
     <w:abstractNumId w:val="3"/>
   </w:num>
-  <w:num w:numId="3">
+  <w:num w:numId="3" w16cid:durableId="1491141257">
     <w:abstractNumId w:val="2"/>
   </w:num>
-  <w:num w:numId="4">
+  <w:num w:numId="4" w16cid:durableId="3941931">
     <w:abstractNumId w:val="4"/>
   </w:num>
-  <w:num w:numId="5">
+  <w:num w:numId="5" w16cid:durableId="893395783">
     <w:abstractNumId w:val="1"/>
   </w:num>
 </w:numbering>
 </file>
 
 <file path=word/styles.xml><?xml version="1.0" encoding="utf-8"?>
-<w:styles xmlns:mc="http://schemas.openxmlformats.org/markup-compatibility/2006" xmlns:r="http://schemas.openxmlformats.org/officeDocument/2006/relationships" xmlns:w="http://schemas.openxmlformats.org/wordprocessingml/2006/main" xmlns:w14="http://schemas.microsoft.com/office/word/2010/wordml" xmlns:w15="http://schemas.microsoft.com/office/word/2012/wordml" xmlns:w16cex="http://schemas.microsoft.com/office/word/2018/wordml/cex" xmlns:w16cid="http://schemas.microsoft.com/office/word/2016/wordml/cid" xmlns:w16="http://schemas.microsoft.com/office/word/2018/wordml" xmlns:w16se="http://schemas.microsoft.com/office/word/2015/wordml/symex" mc:Ignorable="w14 w15 w16se w16cid w16 w16cex">
+<w:styles xmlns:mc="http://schemas.openxmlformats.org/markup-compatibility/2006" xmlns:r="http://schemas.openxmlformats.org/officeDocument/2006/relationships" xmlns:w="http://schemas.openxmlformats.org/wordprocessingml/2006/main" xmlns:w14="http://schemas.microsoft.com/office/word/2010/wordml" xmlns:w15="http://schemas.microsoft.com/office/word/2012/wordml" xmlns:w16cex="http://schemas.microsoft.com/office/word/2018/wordml/cex" xmlns:w16cid="http://schemas.microsoft.com/office/word/2016/wordml/cid" xmlns:w16="http://schemas.microsoft.com/office/word/2018/wordml" xmlns:w16sdtdh="http://schemas.microsoft.com/office/word/2020/wordml/sdtdatahash" xmlns:w16se="http://schemas.microsoft.com/office/word/2015/wordml/symex" mc:Ignorable="w14 w15 w16se w16cid w16 w16cex w16sdtdh">
   <w:docDefaults>
     <w:rPrDefault>
       <w:rPr>

</xml_diff>

<commit_message>
Updated to the new WPILib tools
I had to change the NT client to make it match the new 2025 version of the NT tables.
</commit_message>
<xml_diff>
--- a/2020 Vision/WOBOT Vision Revision Control Document.docx
+++ b/2020 Vision/WOBOT Vision Revision Control Document.docx
@@ -1,6 +1,6 @@
 
 <file path=word/document.xml><?xml version="1.0" encoding="utf-8"?>
-<w:document xmlns:wpc="http://schemas.microsoft.com/office/word/2010/wordprocessingCanvas" xmlns:cx="http://schemas.microsoft.com/office/drawing/2014/chartex" xmlns:cx1="http://schemas.microsoft.com/office/drawing/2015/9/8/chartex" xmlns:cx2="http://schemas.microsoft.com/office/drawing/2015/10/21/chartex" xmlns:cx3="http://schemas.microsoft.com/office/drawing/2016/5/9/chartex" xmlns:cx4="http://schemas.microsoft.com/office/drawing/2016/5/10/chartex" xmlns:cx5="http://schemas.microsoft.com/office/drawing/2016/5/11/chartex" xmlns:cx6="http://schemas.microsoft.com/office/drawing/2016/5/12/chartex" xmlns:cx7="http://schemas.microsoft.com/office/drawing/2016/5/13/chartex" xmlns:cx8="http://schemas.microsoft.com/office/drawing/2016/5/14/chartex" xmlns:mc="http://schemas.openxmlformats.org/markup-compatibility/2006" xmlns:aink="http://schemas.microsoft.com/office/drawing/2016/ink" xmlns:am3d="http://schemas.microsoft.com/office/drawing/2017/model3d" xmlns:o="urn:schemas-microsoft-com:office:office" xmlns:r="http://schemas.openxmlformats.org/officeDocument/2006/relationships" xmlns:m="http://schemas.openxmlformats.org/officeDocument/2006/math" xmlns:v="urn:schemas-microsoft-com:vml" xmlns:wp14="http://schemas.microsoft.com/office/word/2010/wordprocessingDrawing" xmlns:wp="http://schemas.openxmlformats.org/drawingml/2006/wordprocessingDrawing" xmlns:w10="urn:schemas-microsoft-com:office:word" xmlns:w="http://schemas.openxmlformats.org/wordprocessingml/2006/main" xmlns:w14="http://schemas.microsoft.com/office/word/2010/wordml" xmlns:w15="http://schemas.microsoft.com/office/word/2012/wordml" xmlns:w16cex="http://schemas.microsoft.com/office/word/2018/wordml/cex" xmlns:w16cid="http://schemas.microsoft.com/office/word/2016/wordml/cid" xmlns:w16="http://schemas.microsoft.com/office/word/2018/wordml" xmlns:w16sdtdh="http://schemas.microsoft.com/office/word/2020/wordml/sdtdatahash" xmlns:w16se="http://schemas.microsoft.com/office/word/2015/wordml/symex" xmlns:wpg="http://schemas.microsoft.com/office/word/2010/wordprocessingGroup" xmlns:wpi="http://schemas.microsoft.com/office/word/2010/wordprocessingInk" xmlns:wne="http://schemas.microsoft.com/office/word/2006/wordml" xmlns:wps="http://schemas.microsoft.com/office/word/2010/wordprocessingShape" mc:Ignorable="w14 w15 w16se w16cid w16 w16cex w16sdtdh wp14">
+<w:document xmlns:wpc="http://schemas.microsoft.com/office/word/2010/wordprocessingCanvas" xmlns:cx="http://schemas.microsoft.com/office/drawing/2014/chartex" xmlns:cx1="http://schemas.microsoft.com/office/drawing/2015/9/8/chartex" xmlns:cx2="http://schemas.microsoft.com/office/drawing/2015/10/21/chartex" xmlns:cx3="http://schemas.microsoft.com/office/drawing/2016/5/9/chartex" xmlns:cx4="http://schemas.microsoft.com/office/drawing/2016/5/10/chartex" xmlns:cx5="http://schemas.microsoft.com/office/drawing/2016/5/11/chartex" xmlns:cx6="http://schemas.microsoft.com/office/drawing/2016/5/12/chartex" xmlns:cx7="http://schemas.microsoft.com/office/drawing/2016/5/13/chartex" xmlns:cx8="http://schemas.microsoft.com/office/drawing/2016/5/14/chartex" xmlns:mc="http://schemas.openxmlformats.org/markup-compatibility/2006" xmlns:aink="http://schemas.microsoft.com/office/drawing/2016/ink" xmlns:am3d="http://schemas.microsoft.com/office/drawing/2017/model3d" xmlns:o="urn:schemas-microsoft-com:office:office" xmlns:r="http://schemas.openxmlformats.org/officeDocument/2006/relationships" xmlns:m="http://schemas.openxmlformats.org/officeDocument/2006/math" xmlns:v="urn:schemas-microsoft-com:vml" xmlns:wp14="http://schemas.microsoft.com/office/word/2010/wordprocessingDrawing" xmlns:wp="http://schemas.openxmlformats.org/drawingml/2006/wordprocessingDrawing" xmlns:w10="urn:schemas-microsoft-com:office:word" xmlns:w="http://schemas.openxmlformats.org/wordprocessingml/2006/main" xmlns:w14="http://schemas.microsoft.com/office/word/2010/wordml" xmlns:w15="http://schemas.microsoft.com/office/word/2012/wordml" xmlns:w16cex="http://schemas.microsoft.com/office/word/2018/wordml/cex" xmlns:w16cid="http://schemas.microsoft.com/office/word/2016/wordml/cid" xmlns:w16="http://schemas.microsoft.com/office/word/2018/wordml" xmlns:w16se="http://schemas.microsoft.com/office/word/2015/wordml/symex" xmlns:wpg="http://schemas.microsoft.com/office/word/2010/wordprocessingGroup" xmlns:wpi="http://schemas.microsoft.com/office/word/2010/wordprocessingInk" xmlns:wne="http://schemas.microsoft.com/office/word/2006/wordml" xmlns:wps="http://schemas.microsoft.com/office/word/2010/wordprocessingShape" mc:Ignorable="w14 w15 w16se w16cid w16 w16cex wp14">
   <w:body>
     <w:p>
       <w:pPr>
@@ -16,21 +16,7 @@
           <w:sz w:val="36"/>
           <w:szCs w:val="36"/>
         </w:rPr>
-        <w:t xml:space="preserve">WOBOT </w:t>
-      </w:r>
-      <w:r>
-        <w:rPr>
-          <w:sz w:val="36"/>
-          <w:szCs w:val="36"/>
-        </w:rPr>
-        <w:t xml:space="preserve">2020 </w:t>
-      </w:r>
-      <w:r>
-        <w:rPr>
-          <w:sz w:val="36"/>
-          <w:szCs w:val="36"/>
-        </w:rPr>
-        <w:t>Vision</w:t>
+        <w:t>WOBOT Vision</w:t>
       </w:r>
       <w:r>
         <w:rPr>
@@ -83,17 +69,6 @@
       </w:r>
     </w:p>
     <w:p>
-      <w:r>
-        <w:t>Wish List Items</w:t>
-      </w:r>
-      <w:r>
-        <w:t xml:space="preserve"> (Lower Priority)</w:t>
-      </w:r>
-      <w:r>
-        <w:t>:</w:t>
-      </w:r>
-    </w:p>
-    <w:p>
       <w:pPr>
         <w:pStyle w:val="ListParagraph"/>
         <w:numPr>
@@ -102,18 +77,21 @@
         </w:numPr>
       </w:pPr>
       <w:r>
-        <w:t>MAIN PROGRAM –</w:t>
-      </w:r>
-      <w:r>
-        <w:t xml:space="preserve"> need to make it so the config </w:t>
-      </w:r>
-      <w:proofErr w:type="spellStart"/>
-      <w:r>
-        <w:t>ini</w:t>
-      </w:r>
-      <w:proofErr w:type="spellEnd"/>
-      <w:r>
-        <w:t xml:space="preserve"> file deletes the old file before saving a new file.</w:t>
+        <w:t xml:space="preserve">MAIN PROGRAM – </w:t>
+      </w:r>
+      <w:r>
+        <w:t>The WPILIB NT table client does not shutdown when exit is pressed.</w:t>
+      </w:r>
+    </w:p>
+    <w:p>
+      <w:r>
+        <w:t>Wish List Items</w:t>
+      </w:r>
+      <w:r>
+        <w:t xml:space="preserve"> (Lower Priority)</w:t>
+      </w:r>
+      <w:r>
+        <w:t>:</w:t>
       </w:r>
     </w:p>
     <w:p>
@@ -125,7 +103,7 @@
         </w:numPr>
       </w:pPr>
       <w:r>
-        <w:t>MAIN PROGRAM – Make it so the compression can be controlled from the dashboard.</w:t>
+        <w:t xml:space="preserve">MAIN PROGRAM – I would like to make the software spawn loops for each camera automatically. </w:t>
       </w:r>
     </w:p>
     <w:p>
@@ -137,7 +115,7 @@
         </w:numPr>
       </w:pPr>
       <w:r>
-        <w:t>MAIN PROGRAM – Make an enumerated type def to hold the allowable ports for the coms back and forth from the vision system and the dashboard.</w:t>
+        <w:t>MAIN PROGRAM – I would like to add better configuration support for each camera or make it easier to add configuration to the camera setup.</w:t>
       </w:r>
     </w:p>
     <w:p>
@@ -149,22 +127,7 @@
         </w:numPr>
       </w:pPr>
       <w:r>
-        <w:t>MAIN PROGRAM – Make it so we can drag and drop vision targeting code to a</w:t>
-      </w:r>
-      <w:r>
-        <w:t>n attached</w:t>
-      </w:r>
-      <w:r>
-        <w:t xml:space="preserve"> camera.</w:t>
-      </w:r>
-    </w:p>
-    <w:p>
-      <w:pPr>
-        <w:keepNext/>
-        <w:spacing w:before="120" w:after="120"/>
-      </w:pPr>
-      <w:r>
-        <w:t>2022 April 12</w:t>
+        <w:t>MAIN PROGRAM – It might be nice to have a standard set file for each camera type.</w:t>
       </w:r>
     </w:p>
     <w:p>
@@ -176,15 +139,7 @@
         </w:numPr>
       </w:pPr>
       <w:r>
-        <w:t xml:space="preserve">MAIN PROGRAM – Updated the version to </w:t>
-      </w:r>
-      <w:proofErr w:type="spellStart"/>
-      <w:r>
-        <w:t>Wobot</w:t>
-      </w:r>
-      <w:proofErr w:type="spellEnd"/>
-      <w:r>
-        <w:t xml:space="preserve"> 2020 Vision Ver 2022.1.0.0</w:t>
+        <w:t>MAIN PROGRAM – Make it so the compression can be controlled from this software as well as the dashboard.</w:t>
       </w:r>
     </w:p>
     <w:p>
@@ -196,19 +151,7 @@
         </w:numPr>
       </w:pPr>
       <w:r>
-        <w:t xml:space="preserve">MAIN PROGRAM – </w:t>
-      </w:r>
-      <w:r>
-        <w:t>M</w:t>
-      </w:r>
-      <w:r>
-        <w:t>a</w:t>
-      </w:r>
-      <w:r>
-        <w:t>de</w:t>
-      </w:r>
-      <w:r>
-        <w:t xml:space="preserve"> the software spawn loops for each camera automatically. </w:t>
+        <w:t>MAIN PROGRAM – Make an enumerated type def to hold the allowable ports for the coms back and forth from the vision system and the dashboard.</w:t>
       </w:r>
     </w:p>
     <w:p>
@@ -223,10 +166,7 @@
         <w:t xml:space="preserve">MAIN PROGRAM – </w:t>
       </w:r>
       <w:r>
-        <w:t>Made the</w:t>
-      </w:r>
-      <w:r>
-        <w:t xml:space="preserve"> configuration support for each camera easier to add configuration to the camera setup.</w:t>
+        <w:t>Make it so we can drag and drop vision targeting code to a camera.</w:t>
       </w:r>
     </w:p>
     <w:p>
@@ -238,10 +178,10 @@
         </w:numPr>
       </w:pPr>
       <w:r>
-        <w:t>MAIN PROGRAM – It might be nice to have a standard set file for each camera type.</w:t>
-      </w:r>
-      <w:r>
-        <w:t xml:space="preserve"> The was not required because we can read all the setting right out of the camera now.</w:t>
+        <w:t xml:space="preserve">MAIN PROGRAM – </w:t>
+      </w:r>
+      <w:r>
+        <w:t>Add camera settings to the save configuration.</w:t>
       </w:r>
     </w:p>
     <w:p>
@@ -252,101 +192,6 @@
           <w:numId w:val="5"/>
         </w:numPr>
       </w:pPr>
-      <w:r>
-        <w:t>MAIN PROGRAM – Add</w:t>
-      </w:r>
-      <w:r>
-        <w:t>ed</w:t>
-      </w:r>
-      <w:r>
-        <w:t xml:space="preserve"> camera settings to the save configuration.</w:t>
-      </w:r>
-    </w:p>
-    <w:p>
-      <w:pPr>
-        <w:pStyle w:val="ListParagraph"/>
-        <w:numPr>
-          <w:ilvl w:val="0"/>
-          <w:numId w:val="5"/>
-        </w:numPr>
-      </w:pPr>
-      <w:r>
-        <w:t>MAIN PROGRAM – The WPILIB NT table client does not shutdown when exit is pressed.</w:t>
-      </w:r>
-      <w:r>
-        <w:t xml:space="preserve"> We looked into this, but it will take a lot to fix this. We would have to rewrite most of the NT table code to fix this issue. We did not fix this.</w:t>
-      </w:r>
-    </w:p>
-    <w:p>
-      <w:pPr>
-        <w:pStyle w:val="ListParagraph"/>
-        <w:numPr>
-          <w:ilvl w:val="0"/>
-          <w:numId w:val="5"/>
-        </w:numPr>
-      </w:pPr>
-      <w:r>
-        <w:t>We changed the way that the picture and encoded before they are sent to make this more reliable and faster.</w:t>
-      </w:r>
-    </w:p>
-    <w:p>
-      <w:pPr>
-        <w:pStyle w:val="ListParagraph"/>
-        <w:numPr>
-          <w:ilvl w:val="0"/>
-          <w:numId w:val="5"/>
-        </w:numPr>
-      </w:pPr>
-      <w:r>
-        <w:t>We added the ability to change which camera is streaming on the front panel, so we minimize the load on the network.</w:t>
-      </w:r>
-    </w:p>
-    <w:p>
-      <w:pPr>
-        <w:pStyle w:val="ListParagraph"/>
-        <w:numPr>
-          <w:ilvl w:val="0"/>
-          <w:numId w:val="5"/>
-        </w:numPr>
-      </w:pPr>
-      <w:r>
-        <w:t xml:space="preserve">MAIN PROGRAM – </w:t>
-      </w:r>
-      <w:r>
-        <w:t>Made</w:t>
-      </w:r>
-      <w:r>
-        <w:t xml:space="preserve"> it so the compression can be controlled from this software.</w:t>
-      </w:r>
-    </w:p>
-    <w:p>
-      <w:pPr>
-        <w:pStyle w:val="ListParagraph"/>
-        <w:numPr>
-          <w:ilvl w:val="0"/>
-          <w:numId w:val="5"/>
-        </w:numPr>
-      </w:pPr>
-      <w:r>
-        <w:t xml:space="preserve">Changes made by </w:t>
-      </w:r>
-      <w:proofErr w:type="spellStart"/>
-      <w:r>
-        <w:t>K</w:t>
-      </w:r>
-      <w:r>
-        <w:t>aidrick</w:t>
-      </w:r>
-      <w:proofErr w:type="spellEnd"/>
-      <w:r>
-        <w:t xml:space="preserve"> Smith (student)</w:t>
-      </w:r>
-      <w:r>
-        <w:t xml:space="preserve"> and Tim Easterling</w:t>
-      </w:r>
-      <w:r>
-        <w:t xml:space="preserve"> (mentor)</w:t>
-      </w:r>
     </w:p>
     <w:p>
       <w:pPr>
@@ -391,6 +236,8 @@
       <w:r>
         <w:t>1.0.0</w:t>
       </w:r>
+      <w:bookmarkStart w:id="0" w:name="_GoBack"/>
+      <w:bookmarkEnd w:id="0"/>
     </w:p>
     <w:sectPr>
       <w:pgSz w:w="12240" w:h="15840"/>
@@ -403,7 +250,7 @@
 </file>
 
 <file path=word/endnotes.xml><?xml version="1.0" encoding="utf-8"?>
-<w:endnotes xmlns:wpc="http://schemas.microsoft.com/office/word/2010/wordprocessingCanvas" xmlns:cx="http://schemas.microsoft.com/office/drawing/2014/chartex" xmlns:cx1="http://schemas.microsoft.com/office/drawing/2015/9/8/chartex" xmlns:cx2="http://schemas.microsoft.com/office/drawing/2015/10/21/chartex" xmlns:cx3="http://schemas.microsoft.com/office/drawing/2016/5/9/chartex" xmlns:cx4="http://schemas.microsoft.com/office/drawing/2016/5/10/chartex" xmlns:cx5="http://schemas.microsoft.com/office/drawing/2016/5/11/chartex" xmlns:cx6="http://schemas.microsoft.com/office/drawing/2016/5/12/chartex" xmlns:cx7="http://schemas.microsoft.com/office/drawing/2016/5/13/chartex" xmlns:cx8="http://schemas.microsoft.com/office/drawing/2016/5/14/chartex" xmlns:mc="http://schemas.openxmlformats.org/markup-compatibility/2006" xmlns:aink="http://schemas.microsoft.com/office/drawing/2016/ink" xmlns:am3d="http://schemas.microsoft.com/office/drawing/2017/model3d" xmlns:o="urn:schemas-microsoft-com:office:office" xmlns:r="http://schemas.openxmlformats.org/officeDocument/2006/relationships" xmlns:m="http://schemas.openxmlformats.org/officeDocument/2006/math" xmlns:v="urn:schemas-microsoft-com:vml" xmlns:wp14="http://schemas.microsoft.com/office/word/2010/wordprocessingDrawing" xmlns:wp="http://schemas.openxmlformats.org/drawingml/2006/wordprocessingDrawing" xmlns:w10="urn:schemas-microsoft-com:office:word" xmlns:w="http://schemas.openxmlformats.org/wordprocessingml/2006/main" xmlns:w14="http://schemas.microsoft.com/office/word/2010/wordml" xmlns:w15="http://schemas.microsoft.com/office/word/2012/wordml" xmlns:w16cex="http://schemas.microsoft.com/office/word/2018/wordml/cex" xmlns:w16cid="http://schemas.microsoft.com/office/word/2016/wordml/cid" xmlns:w16="http://schemas.microsoft.com/office/word/2018/wordml" xmlns:w16sdtdh="http://schemas.microsoft.com/office/word/2020/wordml/sdtdatahash" xmlns:w16se="http://schemas.microsoft.com/office/word/2015/wordml/symex" xmlns:wpg="http://schemas.microsoft.com/office/word/2010/wordprocessingGroup" xmlns:wpi="http://schemas.microsoft.com/office/word/2010/wordprocessingInk" xmlns:wne="http://schemas.microsoft.com/office/word/2006/wordml" xmlns:wps="http://schemas.microsoft.com/office/word/2010/wordprocessingShape" mc:Ignorable="w14 w15 w16se w16cid w16 w16cex w16sdtdh wp14">
+<w:endnotes xmlns:wpc="http://schemas.microsoft.com/office/word/2010/wordprocessingCanvas" xmlns:cx="http://schemas.microsoft.com/office/drawing/2014/chartex" xmlns:cx1="http://schemas.microsoft.com/office/drawing/2015/9/8/chartex" xmlns:cx2="http://schemas.microsoft.com/office/drawing/2015/10/21/chartex" xmlns:cx3="http://schemas.microsoft.com/office/drawing/2016/5/9/chartex" xmlns:cx4="http://schemas.microsoft.com/office/drawing/2016/5/10/chartex" xmlns:cx5="http://schemas.microsoft.com/office/drawing/2016/5/11/chartex" xmlns:cx6="http://schemas.microsoft.com/office/drawing/2016/5/12/chartex" xmlns:cx7="http://schemas.microsoft.com/office/drawing/2016/5/13/chartex" xmlns:cx8="http://schemas.microsoft.com/office/drawing/2016/5/14/chartex" xmlns:mc="http://schemas.openxmlformats.org/markup-compatibility/2006" xmlns:aink="http://schemas.microsoft.com/office/drawing/2016/ink" xmlns:am3d="http://schemas.microsoft.com/office/drawing/2017/model3d" xmlns:o="urn:schemas-microsoft-com:office:office" xmlns:r="http://schemas.openxmlformats.org/officeDocument/2006/relationships" xmlns:m="http://schemas.openxmlformats.org/officeDocument/2006/math" xmlns:v="urn:schemas-microsoft-com:vml" xmlns:wp14="http://schemas.microsoft.com/office/word/2010/wordprocessingDrawing" xmlns:wp="http://schemas.openxmlformats.org/drawingml/2006/wordprocessingDrawing" xmlns:w10="urn:schemas-microsoft-com:office:word" xmlns:w="http://schemas.openxmlformats.org/wordprocessingml/2006/main" xmlns:w14="http://schemas.microsoft.com/office/word/2010/wordml" xmlns:w15="http://schemas.microsoft.com/office/word/2012/wordml" xmlns:w16cex="http://schemas.microsoft.com/office/word/2018/wordml/cex" xmlns:w16cid="http://schemas.microsoft.com/office/word/2016/wordml/cid" xmlns:w16="http://schemas.microsoft.com/office/word/2018/wordml" xmlns:w16se="http://schemas.microsoft.com/office/word/2015/wordml/symex" xmlns:wpg="http://schemas.microsoft.com/office/word/2010/wordprocessingGroup" xmlns:wpi="http://schemas.microsoft.com/office/word/2010/wordprocessingInk" xmlns:wne="http://schemas.microsoft.com/office/word/2006/wordml" xmlns:wps="http://schemas.microsoft.com/office/word/2010/wordprocessingShape" mc:Ignorable="w14 w15 w16se w16cid w16 w16cex wp14">
   <w:endnote w:type="separator" w:id="-1">
     <w:p>
       <w:pPr>
@@ -428,7 +275,7 @@
 </file>
 
 <file path=word/footnotes.xml><?xml version="1.0" encoding="utf-8"?>
-<w:footnotes xmlns:wpc="http://schemas.microsoft.com/office/word/2010/wordprocessingCanvas" xmlns:cx="http://schemas.microsoft.com/office/drawing/2014/chartex" xmlns:cx1="http://schemas.microsoft.com/office/drawing/2015/9/8/chartex" xmlns:cx2="http://schemas.microsoft.com/office/drawing/2015/10/21/chartex" xmlns:cx3="http://schemas.microsoft.com/office/drawing/2016/5/9/chartex" xmlns:cx4="http://schemas.microsoft.com/office/drawing/2016/5/10/chartex" xmlns:cx5="http://schemas.microsoft.com/office/drawing/2016/5/11/chartex" xmlns:cx6="http://schemas.microsoft.com/office/drawing/2016/5/12/chartex" xmlns:cx7="http://schemas.microsoft.com/office/drawing/2016/5/13/chartex" xmlns:cx8="http://schemas.microsoft.com/office/drawing/2016/5/14/chartex" xmlns:mc="http://schemas.openxmlformats.org/markup-compatibility/2006" xmlns:aink="http://schemas.microsoft.com/office/drawing/2016/ink" xmlns:am3d="http://schemas.microsoft.com/office/drawing/2017/model3d" xmlns:o="urn:schemas-microsoft-com:office:office" xmlns:r="http://schemas.openxmlformats.org/officeDocument/2006/relationships" xmlns:m="http://schemas.openxmlformats.org/officeDocument/2006/math" xmlns:v="urn:schemas-microsoft-com:vml" xmlns:wp14="http://schemas.microsoft.com/office/word/2010/wordprocessingDrawing" xmlns:wp="http://schemas.openxmlformats.org/drawingml/2006/wordprocessingDrawing" xmlns:w10="urn:schemas-microsoft-com:office:word" xmlns:w="http://schemas.openxmlformats.org/wordprocessingml/2006/main" xmlns:w14="http://schemas.microsoft.com/office/word/2010/wordml" xmlns:w15="http://schemas.microsoft.com/office/word/2012/wordml" xmlns:w16cex="http://schemas.microsoft.com/office/word/2018/wordml/cex" xmlns:w16cid="http://schemas.microsoft.com/office/word/2016/wordml/cid" xmlns:w16="http://schemas.microsoft.com/office/word/2018/wordml" xmlns:w16sdtdh="http://schemas.microsoft.com/office/word/2020/wordml/sdtdatahash" xmlns:w16se="http://schemas.microsoft.com/office/word/2015/wordml/symex" xmlns:wpg="http://schemas.microsoft.com/office/word/2010/wordprocessingGroup" xmlns:wpi="http://schemas.microsoft.com/office/word/2010/wordprocessingInk" xmlns:wne="http://schemas.microsoft.com/office/word/2006/wordml" xmlns:wps="http://schemas.microsoft.com/office/word/2010/wordprocessingShape" mc:Ignorable="w14 w15 w16se w16cid w16 w16cex w16sdtdh wp14">
+<w:footnotes xmlns:wpc="http://schemas.microsoft.com/office/word/2010/wordprocessingCanvas" xmlns:cx="http://schemas.microsoft.com/office/drawing/2014/chartex" xmlns:cx1="http://schemas.microsoft.com/office/drawing/2015/9/8/chartex" xmlns:cx2="http://schemas.microsoft.com/office/drawing/2015/10/21/chartex" xmlns:cx3="http://schemas.microsoft.com/office/drawing/2016/5/9/chartex" xmlns:cx4="http://schemas.microsoft.com/office/drawing/2016/5/10/chartex" xmlns:cx5="http://schemas.microsoft.com/office/drawing/2016/5/11/chartex" xmlns:cx6="http://schemas.microsoft.com/office/drawing/2016/5/12/chartex" xmlns:cx7="http://schemas.microsoft.com/office/drawing/2016/5/13/chartex" xmlns:cx8="http://schemas.microsoft.com/office/drawing/2016/5/14/chartex" xmlns:mc="http://schemas.openxmlformats.org/markup-compatibility/2006" xmlns:aink="http://schemas.microsoft.com/office/drawing/2016/ink" xmlns:am3d="http://schemas.microsoft.com/office/drawing/2017/model3d" xmlns:o="urn:schemas-microsoft-com:office:office" xmlns:r="http://schemas.openxmlformats.org/officeDocument/2006/relationships" xmlns:m="http://schemas.openxmlformats.org/officeDocument/2006/math" xmlns:v="urn:schemas-microsoft-com:vml" xmlns:wp14="http://schemas.microsoft.com/office/word/2010/wordprocessingDrawing" xmlns:wp="http://schemas.openxmlformats.org/drawingml/2006/wordprocessingDrawing" xmlns:w10="urn:schemas-microsoft-com:office:word" xmlns:w="http://schemas.openxmlformats.org/wordprocessingml/2006/main" xmlns:w14="http://schemas.microsoft.com/office/word/2010/wordml" xmlns:w15="http://schemas.microsoft.com/office/word/2012/wordml" xmlns:w16cex="http://schemas.microsoft.com/office/word/2018/wordml/cex" xmlns:w16cid="http://schemas.microsoft.com/office/word/2016/wordml/cid" xmlns:w16="http://schemas.microsoft.com/office/word/2018/wordml" xmlns:w16se="http://schemas.microsoft.com/office/word/2015/wordml/symex" xmlns:wpg="http://schemas.microsoft.com/office/word/2010/wordprocessingGroup" xmlns:wpi="http://schemas.microsoft.com/office/word/2010/wordprocessingInk" xmlns:wne="http://schemas.microsoft.com/office/word/2006/wordml" xmlns:wps="http://schemas.microsoft.com/office/word/2010/wordprocessingShape" mc:Ignorable="w14 w15 w16se w16cid w16 w16cex wp14">
   <w:footnote w:type="separator" w:id="-1">
     <w:p>
       <w:pPr>
@@ -453,7 +300,7 @@
 </file>
 
 <file path=word/numbering.xml><?xml version="1.0" encoding="utf-8"?>
-<w:numbering xmlns:wpc="http://schemas.microsoft.com/office/word/2010/wordprocessingCanvas" xmlns:cx="http://schemas.microsoft.com/office/drawing/2014/chartex" xmlns:cx1="http://schemas.microsoft.com/office/drawing/2015/9/8/chartex" xmlns:cx2="http://schemas.microsoft.com/office/drawing/2015/10/21/chartex" xmlns:cx3="http://schemas.microsoft.com/office/drawing/2016/5/9/chartex" xmlns:cx4="http://schemas.microsoft.com/office/drawing/2016/5/10/chartex" xmlns:cx5="http://schemas.microsoft.com/office/drawing/2016/5/11/chartex" xmlns:cx6="http://schemas.microsoft.com/office/drawing/2016/5/12/chartex" xmlns:cx7="http://schemas.microsoft.com/office/drawing/2016/5/13/chartex" xmlns:cx8="http://schemas.microsoft.com/office/drawing/2016/5/14/chartex" xmlns:mc="http://schemas.openxmlformats.org/markup-compatibility/2006" xmlns:aink="http://schemas.microsoft.com/office/drawing/2016/ink" xmlns:am3d="http://schemas.microsoft.com/office/drawing/2017/model3d" xmlns:o="urn:schemas-microsoft-com:office:office" xmlns:r="http://schemas.openxmlformats.org/officeDocument/2006/relationships" xmlns:m="http://schemas.openxmlformats.org/officeDocument/2006/math" xmlns:v="urn:schemas-microsoft-com:vml" xmlns:wp14="http://schemas.microsoft.com/office/word/2010/wordprocessingDrawing" xmlns:wp="http://schemas.openxmlformats.org/drawingml/2006/wordprocessingDrawing" xmlns:w10="urn:schemas-microsoft-com:office:word" xmlns:w="http://schemas.openxmlformats.org/wordprocessingml/2006/main" xmlns:w14="http://schemas.microsoft.com/office/word/2010/wordml" xmlns:w15="http://schemas.microsoft.com/office/word/2012/wordml" xmlns:w16cex="http://schemas.microsoft.com/office/word/2018/wordml/cex" xmlns:w16cid="http://schemas.microsoft.com/office/word/2016/wordml/cid" xmlns:w16="http://schemas.microsoft.com/office/word/2018/wordml" xmlns:w16sdtdh="http://schemas.microsoft.com/office/word/2020/wordml/sdtdatahash" xmlns:w16se="http://schemas.microsoft.com/office/word/2015/wordml/symex" xmlns:wpg="http://schemas.microsoft.com/office/word/2010/wordprocessingGroup" xmlns:wpi="http://schemas.microsoft.com/office/word/2010/wordprocessingInk" xmlns:wne="http://schemas.microsoft.com/office/word/2006/wordml" xmlns:wps="http://schemas.microsoft.com/office/word/2010/wordprocessingShape" mc:Ignorable="w14 w15 w16se w16cid w16 w16cex w16sdtdh wp14">
+<w:numbering xmlns:wpc="http://schemas.microsoft.com/office/word/2010/wordprocessingCanvas" xmlns:cx="http://schemas.microsoft.com/office/drawing/2014/chartex" xmlns:cx1="http://schemas.microsoft.com/office/drawing/2015/9/8/chartex" xmlns:cx2="http://schemas.microsoft.com/office/drawing/2015/10/21/chartex" xmlns:cx3="http://schemas.microsoft.com/office/drawing/2016/5/9/chartex" xmlns:cx4="http://schemas.microsoft.com/office/drawing/2016/5/10/chartex" xmlns:cx5="http://schemas.microsoft.com/office/drawing/2016/5/11/chartex" xmlns:cx6="http://schemas.microsoft.com/office/drawing/2016/5/12/chartex" xmlns:cx7="http://schemas.microsoft.com/office/drawing/2016/5/13/chartex" xmlns:cx8="http://schemas.microsoft.com/office/drawing/2016/5/14/chartex" xmlns:mc="http://schemas.openxmlformats.org/markup-compatibility/2006" xmlns:aink="http://schemas.microsoft.com/office/drawing/2016/ink" xmlns:am3d="http://schemas.microsoft.com/office/drawing/2017/model3d" xmlns:o="urn:schemas-microsoft-com:office:office" xmlns:r="http://schemas.openxmlformats.org/officeDocument/2006/relationships" xmlns:m="http://schemas.openxmlformats.org/officeDocument/2006/math" xmlns:v="urn:schemas-microsoft-com:vml" xmlns:wp14="http://schemas.microsoft.com/office/word/2010/wordprocessingDrawing" xmlns:wp="http://schemas.openxmlformats.org/drawingml/2006/wordprocessingDrawing" xmlns:w10="urn:schemas-microsoft-com:office:word" xmlns:w="http://schemas.openxmlformats.org/wordprocessingml/2006/main" xmlns:w14="http://schemas.microsoft.com/office/word/2010/wordml" xmlns:w15="http://schemas.microsoft.com/office/word/2012/wordml" xmlns:w16cex="http://schemas.microsoft.com/office/word/2018/wordml/cex" xmlns:w16cid="http://schemas.microsoft.com/office/word/2016/wordml/cid" xmlns:w16="http://schemas.microsoft.com/office/word/2018/wordml" xmlns:w16se="http://schemas.microsoft.com/office/word/2015/wordml/symex" xmlns:wpg="http://schemas.microsoft.com/office/word/2010/wordprocessingGroup" xmlns:wpi="http://schemas.microsoft.com/office/word/2010/wordprocessingInk" xmlns:wne="http://schemas.microsoft.com/office/word/2006/wordml" xmlns:wps="http://schemas.microsoft.com/office/word/2010/wordprocessingShape" mc:Ignorable="w14 w15 w16se w16cid w16 w16cex wp14">
   <w:abstractNum w:abstractNumId="0" w15:restartNumberingAfterBreak="0">
     <w:nsid w:val="2E2912FC"/>
     <w:multiLevelType w:val="hybridMultilevel"/>
@@ -1019,26 +866,26 @@
       </w:rPr>
     </w:lvl>
   </w:abstractNum>
-  <w:num w:numId="1" w16cid:durableId="512494728">
+  <w:num w:numId="1">
     <w:abstractNumId w:val="0"/>
   </w:num>
-  <w:num w:numId="2" w16cid:durableId="412357391">
+  <w:num w:numId="2">
     <w:abstractNumId w:val="3"/>
   </w:num>
-  <w:num w:numId="3" w16cid:durableId="1491141257">
+  <w:num w:numId="3">
     <w:abstractNumId w:val="2"/>
   </w:num>
-  <w:num w:numId="4" w16cid:durableId="3941931">
+  <w:num w:numId="4">
     <w:abstractNumId w:val="4"/>
   </w:num>
-  <w:num w:numId="5" w16cid:durableId="893395783">
+  <w:num w:numId="5">
     <w:abstractNumId w:val="1"/>
   </w:num>
 </w:numbering>
 </file>
 
 <file path=word/styles.xml><?xml version="1.0" encoding="utf-8"?>
-<w:styles xmlns:mc="http://schemas.openxmlformats.org/markup-compatibility/2006" xmlns:r="http://schemas.openxmlformats.org/officeDocument/2006/relationships" xmlns:w="http://schemas.openxmlformats.org/wordprocessingml/2006/main" xmlns:w14="http://schemas.microsoft.com/office/word/2010/wordml" xmlns:w15="http://schemas.microsoft.com/office/word/2012/wordml" xmlns:w16cex="http://schemas.microsoft.com/office/word/2018/wordml/cex" xmlns:w16cid="http://schemas.microsoft.com/office/word/2016/wordml/cid" xmlns:w16="http://schemas.microsoft.com/office/word/2018/wordml" xmlns:w16sdtdh="http://schemas.microsoft.com/office/word/2020/wordml/sdtdatahash" xmlns:w16se="http://schemas.microsoft.com/office/word/2015/wordml/symex" mc:Ignorable="w14 w15 w16se w16cid w16 w16cex w16sdtdh">
+<w:styles xmlns:mc="http://schemas.openxmlformats.org/markup-compatibility/2006" xmlns:r="http://schemas.openxmlformats.org/officeDocument/2006/relationships" xmlns:w="http://schemas.openxmlformats.org/wordprocessingml/2006/main" xmlns:w14="http://schemas.microsoft.com/office/word/2010/wordml" xmlns:w15="http://schemas.microsoft.com/office/word/2012/wordml" xmlns:w16cex="http://schemas.microsoft.com/office/word/2018/wordml/cex" xmlns:w16cid="http://schemas.microsoft.com/office/word/2016/wordml/cid" xmlns:w16="http://schemas.microsoft.com/office/word/2018/wordml" xmlns:w16se="http://schemas.microsoft.com/office/word/2015/wordml/symex" mc:Ignorable="w14 w15 w16se w16cid w16 w16cex">
   <w:docDefaults>
     <w:rPrDefault>
       <w:rPr>

</xml_diff>

<commit_message>
Updated the revision document
</commit_message>
<xml_diff>
--- a/2020 Vision/WOBOT Vision Revision Control Document.docx
+++ b/2020 Vision/WOBOT Vision Revision Control Document.docx
@@ -1,6 +1,6 @@
 
 <file path=word/document.xml><?xml version="1.0" encoding="utf-8"?>
-<w:document xmlns:wpc="http://schemas.microsoft.com/office/word/2010/wordprocessingCanvas" xmlns:cx="http://schemas.microsoft.com/office/drawing/2014/chartex" xmlns:cx1="http://schemas.microsoft.com/office/drawing/2015/9/8/chartex" xmlns:cx2="http://schemas.microsoft.com/office/drawing/2015/10/21/chartex" xmlns:cx3="http://schemas.microsoft.com/office/drawing/2016/5/9/chartex" xmlns:cx4="http://schemas.microsoft.com/office/drawing/2016/5/10/chartex" xmlns:cx5="http://schemas.microsoft.com/office/drawing/2016/5/11/chartex" xmlns:cx6="http://schemas.microsoft.com/office/drawing/2016/5/12/chartex" xmlns:cx7="http://schemas.microsoft.com/office/drawing/2016/5/13/chartex" xmlns:cx8="http://schemas.microsoft.com/office/drawing/2016/5/14/chartex" xmlns:mc="http://schemas.openxmlformats.org/markup-compatibility/2006" xmlns:aink="http://schemas.microsoft.com/office/drawing/2016/ink" xmlns:am3d="http://schemas.microsoft.com/office/drawing/2017/model3d" xmlns:o="urn:schemas-microsoft-com:office:office" xmlns:r="http://schemas.openxmlformats.org/officeDocument/2006/relationships" xmlns:m="http://schemas.openxmlformats.org/officeDocument/2006/math" xmlns:v="urn:schemas-microsoft-com:vml" xmlns:wp14="http://schemas.microsoft.com/office/word/2010/wordprocessingDrawing" xmlns:wp="http://schemas.openxmlformats.org/drawingml/2006/wordprocessingDrawing" xmlns:w10="urn:schemas-microsoft-com:office:word" xmlns:w="http://schemas.openxmlformats.org/wordprocessingml/2006/main" xmlns:w14="http://schemas.microsoft.com/office/word/2010/wordml" xmlns:w15="http://schemas.microsoft.com/office/word/2012/wordml" xmlns:w16cex="http://schemas.microsoft.com/office/word/2018/wordml/cex" xmlns:w16cid="http://schemas.microsoft.com/office/word/2016/wordml/cid" xmlns:w16="http://schemas.microsoft.com/office/word/2018/wordml" xmlns:w16se="http://schemas.microsoft.com/office/word/2015/wordml/symex" xmlns:wpg="http://schemas.microsoft.com/office/word/2010/wordprocessingGroup" xmlns:wpi="http://schemas.microsoft.com/office/word/2010/wordprocessingInk" xmlns:wne="http://schemas.microsoft.com/office/word/2006/wordml" xmlns:wps="http://schemas.microsoft.com/office/word/2010/wordprocessingShape" mc:Ignorable="w14 w15 w16se w16cid w16 w16cex wp14">
+<w:document xmlns:wpc="http://schemas.microsoft.com/office/word/2010/wordprocessingCanvas" xmlns:cx="http://schemas.microsoft.com/office/drawing/2014/chartex" xmlns:cx1="http://schemas.microsoft.com/office/drawing/2015/9/8/chartex" xmlns:cx2="http://schemas.microsoft.com/office/drawing/2015/10/21/chartex" xmlns:cx3="http://schemas.microsoft.com/office/drawing/2016/5/9/chartex" xmlns:cx4="http://schemas.microsoft.com/office/drawing/2016/5/10/chartex" xmlns:cx5="http://schemas.microsoft.com/office/drawing/2016/5/11/chartex" xmlns:cx6="http://schemas.microsoft.com/office/drawing/2016/5/12/chartex" xmlns:cx7="http://schemas.microsoft.com/office/drawing/2016/5/13/chartex" xmlns:cx8="http://schemas.microsoft.com/office/drawing/2016/5/14/chartex" xmlns:mc="http://schemas.openxmlformats.org/markup-compatibility/2006" xmlns:aink="http://schemas.microsoft.com/office/drawing/2016/ink" xmlns:am3d="http://schemas.microsoft.com/office/drawing/2017/model3d" xmlns:o="urn:schemas-microsoft-com:office:office" xmlns:oel="http://schemas.microsoft.com/office/2019/extlst" xmlns:r="http://schemas.openxmlformats.org/officeDocument/2006/relationships" xmlns:m="http://schemas.openxmlformats.org/officeDocument/2006/math" xmlns:v="urn:schemas-microsoft-com:vml" xmlns:wp14="http://schemas.microsoft.com/office/word/2010/wordprocessingDrawing" xmlns:wp="http://schemas.openxmlformats.org/drawingml/2006/wordprocessingDrawing" xmlns:w10="urn:schemas-microsoft-com:office:word" xmlns:w="http://schemas.openxmlformats.org/wordprocessingml/2006/main" xmlns:w14="http://schemas.microsoft.com/office/word/2010/wordml" xmlns:w15="http://schemas.microsoft.com/office/word/2012/wordml" xmlns:w16cex="http://schemas.microsoft.com/office/word/2018/wordml/cex" xmlns:w16cid="http://schemas.microsoft.com/office/word/2016/wordml/cid" xmlns:w16="http://schemas.microsoft.com/office/word/2018/wordml" xmlns:w16du="http://schemas.microsoft.com/office/word/2023/wordml/word16du" xmlns:w16sdtdh="http://schemas.microsoft.com/office/word/2020/wordml/sdtdatahash" xmlns:w16sdtfl="http://schemas.microsoft.com/office/word/2024/wordml/sdtformatlock" xmlns:w16se="http://schemas.microsoft.com/office/word/2015/wordml/symex" xmlns:wpg="http://schemas.microsoft.com/office/word/2010/wordprocessingGroup" xmlns:wpi="http://schemas.microsoft.com/office/word/2010/wordprocessingInk" xmlns:wne="http://schemas.microsoft.com/office/word/2006/wordml" xmlns:wps="http://schemas.microsoft.com/office/word/2010/wordprocessingShape" mc:Ignorable="w14 w15 w16se w16cid w16 w16cex w16sdtdh w16sdtfl w16du wp14">
   <w:body>
     <w:p>
       <w:pPr>
@@ -69,6 +69,17 @@
       </w:r>
     </w:p>
     <w:p>
+      <w:r>
+        <w:t>Wish List Items</w:t>
+      </w:r>
+      <w:r>
+        <w:t xml:space="preserve"> (Lower Priority)</w:t>
+      </w:r>
+      <w:r>
+        <w:t>:</w:t>
+      </w:r>
+    </w:p>
+    <w:p>
       <w:pPr>
         <w:pStyle w:val="ListParagraph"/>
         <w:numPr>
@@ -77,21 +88,7 @@
         </w:numPr>
       </w:pPr>
       <w:r>
-        <w:t xml:space="preserve">MAIN PROGRAM – </w:t>
-      </w:r>
-      <w:r>
-        <w:t>The WPILIB NT table client does not shutdown when exit is pressed.</w:t>
-      </w:r>
-    </w:p>
-    <w:p>
-      <w:r>
-        <w:t>Wish List Items</w:t>
-      </w:r>
-      <w:r>
-        <w:t xml:space="preserve"> (Lower Priority)</w:t>
-      </w:r>
-      <w:r>
-        <w:t>:</w:t>
+        <w:t>MAIN PROGRAM – I would like to add better configuration support for each camera or make it easier to add configuration to the camera setup.</w:t>
       </w:r>
     </w:p>
     <w:p>
@@ -103,95 +100,8 @@
         </w:numPr>
       </w:pPr>
       <w:r>
-        <w:t xml:space="preserve">MAIN PROGRAM – I would like to make the software spawn loops for each camera automatically. </w:t>
-      </w:r>
-    </w:p>
-    <w:p>
-      <w:pPr>
-        <w:pStyle w:val="ListParagraph"/>
-        <w:numPr>
-          <w:ilvl w:val="0"/>
-          <w:numId w:val="5"/>
-        </w:numPr>
-      </w:pPr>
-      <w:r>
-        <w:t>MAIN PROGRAM – I would like to add better configuration support for each camera or make it easier to add configuration to the camera setup.</w:t>
-      </w:r>
-    </w:p>
-    <w:p>
-      <w:pPr>
-        <w:pStyle w:val="ListParagraph"/>
-        <w:numPr>
-          <w:ilvl w:val="0"/>
-          <w:numId w:val="5"/>
-        </w:numPr>
-      </w:pPr>
-      <w:r>
         <w:t>MAIN PROGRAM – It might be nice to have a standard set file for each camera type.</w:t>
       </w:r>
-    </w:p>
-    <w:p>
-      <w:pPr>
-        <w:pStyle w:val="ListParagraph"/>
-        <w:numPr>
-          <w:ilvl w:val="0"/>
-          <w:numId w:val="5"/>
-        </w:numPr>
-      </w:pPr>
-      <w:r>
-        <w:t>MAIN PROGRAM – Make it so the compression can be controlled from this software as well as the dashboard.</w:t>
-      </w:r>
-    </w:p>
-    <w:p>
-      <w:pPr>
-        <w:pStyle w:val="ListParagraph"/>
-        <w:numPr>
-          <w:ilvl w:val="0"/>
-          <w:numId w:val="5"/>
-        </w:numPr>
-      </w:pPr>
-      <w:r>
-        <w:t>MAIN PROGRAM – Make an enumerated type def to hold the allowable ports for the coms back and forth from the vision system and the dashboard.</w:t>
-      </w:r>
-    </w:p>
-    <w:p>
-      <w:pPr>
-        <w:pStyle w:val="ListParagraph"/>
-        <w:numPr>
-          <w:ilvl w:val="0"/>
-          <w:numId w:val="5"/>
-        </w:numPr>
-      </w:pPr>
-      <w:r>
-        <w:t xml:space="preserve">MAIN PROGRAM – </w:t>
-      </w:r>
-      <w:r>
-        <w:t>Make it so we can drag and drop vision targeting code to a camera.</w:t>
-      </w:r>
-    </w:p>
-    <w:p>
-      <w:pPr>
-        <w:pStyle w:val="ListParagraph"/>
-        <w:numPr>
-          <w:ilvl w:val="0"/>
-          <w:numId w:val="5"/>
-        </w:numPr>
-      </w:pPr>
-      <w:r>
-        <w:t xml:space="preserve">MAIN PROGRAM – </w:t>
-      </w:r>
-      <w:r>
-        <w:t>Add camera settings to the save configuration.</w:t>
-      </w:r>
-    </w:p>
-    <w:p>
-      <w:pPr>
-        <w:pStyle w:val="ListParagraph"/>
-        <w:numPr>
-          <w:ilvl w:val="0"/>
-          <w:numId w:val="5"/>
-        </w:numPr>
-      </w:pPr>
     </w:p>
     <w:p>
       <w:pPr>
@@ -199,16 +109,16 @@
         <w:spacing w:before="120" w:after="120"/>
       </w:pPr>
       <w:r>
-        <w:t>20</w:t>
-      </w:r>
-      <w:r>
-        <w:t>20</w:t>
-      </w:r>
-      <w:r>
-        <w:t xml:space="preserve"> </w:t>
-      </w:r>
-      <w:r>
-        <w:t>March 06</w:t>
+        <w:t>202</w:t>
+      </w:r>
+      <w:r>
+        <w:t>5</w:t>
+      </w:r>
+      <w:r>
+        <w:t xml:space="preserve"> March </w:t>
+      </w:r>
+      <w:r>
+        <w:t>11</w:t>
       </w:r>
       <w:r>
         <w:t xml:space="preserve"> </w:t>
@@ -225,6 +135,316 @@
         <w:spacing w:before="120" w:after="120"/>
       </w:pPr>
       <w:r>
+        <w:t xml:space="preserve">MAIN PROGRAM – Updated the version to WOBOT 2020 Vision Ver. </w:t>
+      </w:r>
+      <w:r>
+        <w:t>25</w:t>
+      </w:r>
+      <w:r>
+        <w:t>.</w:t>
+      </w:r>
+      <w:r>
+        <w:t>3</w:t>
+      </w:r>
+      <w:r>
+        <w:t>.</w:t>
+      </w:r>
+      <w:r>
+        <w:t>11.1</w:t>
+      </w:r>
+    </w:p>
+    <w:p>
+      <w:pPr>
+        <w:pStyle w:val="ListParagraph"/>
+        <w:keepNext/>
+        <w:numPr>
+          <w:ilvl w:val="0"/>
+          <w:numId w:val="2"/>
+        </w:numPr>
+        <w:spacing w:before="120" w:after="120"/>
+      </w:pPr>
+      <w:r>
+        <w:t>MAIN PROGRAM –</w:t>
+      </w:r>
+      <w:r>
+        <w:t xml:space="preserve"> Added a target package for the April tags</w:t>
+      </w:r>
+    </w:p>
+    <w:p>
+      <w:pPr>
+        <w:pStyle w:val="ListParagraph"/>
+        <w:keepNext/>
+        <w:numPr>
+          <w:ilvl w:val="0"/>
+          <w:numId w:val="2"/>
+        </w:numPr>
+        <w:spacing w:before="120" w:after="120"/>
+      </w:pPr>
+      <w:r>
+        <w:t>MAIN PROGRAM –</w:t>
+      </w:r>
+      <w:r>
+        <w:t xml:space="preserve"> Added the calculation that get Yaw, Pitch and Roll for the </w:t>
+      </w:r>
+      <w:proofErr w:type="spellStart"/>
+      <w:r>
+        <w:t>AprilTag</w:t>
+      </w:r>
+      <w:proofErr w:type="spellEnd"/>
+    </w:p>
+    <w:p>
+      <w:pPr>
+        <w:pStyle w:val="ListParagraph"/>
+        <w:keepNext/>
+        <w:numPr>
+          <w:ilvl w:val="0"/>
+          <w:numId w:val="2"/>
+        </w:numPr>
+        <w:spacing w:before="120" w:after="120"/>
+      </w:pPr>
+      <w:r>
+        <w:t>MAIN PROGRAM –</w:t>
+      </w:r>
+      <w:r>
+        <w:t xml:space="preserve"> Added a new distance measurement for the </w:t>
+      </w:r>
+      <w:proofErr w:type="spellStart"/>
+      <w:r>
+        <w:t>AprilTag</w:t>
+      </w:r>
+      <w:proofErr w:type="spellEnd"/>
+      <w:r>
+        <w:t xml:space="preserve"> that seems to work much better.</w:t>
+      </w:r>
+    </w:p>
+    <w:p>
+      <w:pPr>
+        <w:pStyle w:val="ListParagraph"/>
+        <w:keepNext/>
+        <w:numPr>
+          <w:ilvl w:val="0"/>
+          <w:numId w:val="2"/>
+        </w:numPr>
+        <w:spacing w:before="120" w:after="120"/>
+      </w:pPr>
+      <w:r>
+        <w:t>MAIN PROGRAM –</w:t>
+      </w:r>
+      <w:r>
+        <w:t xml:space="preserve"> Added a new NT table system that can handle connections to the </w:t>
+      </w:r>
+      <w:proofErr w:type="spellStart"/>
+      <w:r>
+        <w:t>RoboRIO</w:t>
+      </w:r>
+      <w:proofErr w:type="spellEnd"/>
+      <w:r>
+        <w:t xml:space="preserve"> and the dashboard</w:t>
+      </w:r>
+    </w:p>
+    <w:p>
+      <w:pPr>
+        <w:pStyle w:val="ListParagraph"/>
+        <w:keepNext/>
+        <w:numPr>
+          <w:ilvl w:val="0"/>
+          <w:numId w:val="2"/>
+        </w:numPr>
+        <w:spacing w:before="120" w:after="120"/>
+      </w:pPr>
+      <w:r>
+        <w:t>MAIN PROGRAM –</w:t>
+      </w:r>
+      <w:r>
+        <w:t xml:space="preserve"> Added a com loop to stream the target info to the </w:t>
+      </w:r>
+      <w:proofErr w:type="spellStart"/>
+      <w:r>
+        <w:t>RoboRIO</w:t>
+      </w:r>
+      <w:proofErr w:type="spellEnd"/>
+    </w:p>
+    <w:p>
+      <w:pPr>
+        <w:pStyle w:val="ListParagraph"/>
+        <w:keepNext/>
+        <w:numPr>
+          <w:ilvl w:val="0"/>
+          <w:numId w:val="2"/>
+        </w:numPr>
+        <w:spacing w:before="120" w:after="120"/>
+      </w:pPr>
+      <w:r>
+        <w:t>MAIN PROGRAM –</w:t>
+      </w:r>
+      <w:r>
+        <w:t xml:space="preserve"> Added a battery display for the PC that runs the vision program, and we send this data to the dashboard</w:t>
+      </w:r>
+    </w:p>
+    <w:p>
+      <w:pPr>
+        <w:pStyle w:val="ListParagraph"/>
+        <w:keepNext/>
+        <w:numPr>
+          <w:ilvl w:val="0"/>
+          <w:numId w:val="2"/>
+        </w:numPr>
+        <w:spacing w:before="120" w:after="120"/>
+      </w:pPr>
+      <w:r>
+        <w:t>MAIN PROGRAM –</w:t>
+      </w:r>
+      <w:r>
+        <w:t xml:space="preserve"> Made a coral target package to find the coral using vision</w:t>
+      </w:r>
+    </w:p>
+    <w:p>
+      <w:pPr>
+        <w:pStyle w:val="ListParagraph"/>
+        <w:keepNext/>
+        <w:numPr>
+          <w:ilvl w:val="0"/>
+          <w:numId w:val="2"/>
+        </w:numPr>
+        <w:spacing w:before="120" w:after="120"/>
+      </w:pPr>
+      <w:r>
+        <w:t>MAIN PROGRAM –</w:t>
+      </w:r>
+      <w:r>
+        <w:t xml:space="preserve"> Updated the ball target package to the dimensions for this year’s game.</w:t>
+      </w:r>
+    </w:p>
+    <w:p>
+      <w:pPr>
+        <w:pStyle w:val="ListParagraph"/>
+        <w:keepNext/>
+        <w:numPr>
+          <w:ilvl w:val="0"/>
+          <w:numId w:val="2"/>
+        </w:numPr>
+        <w:spacing w:before="120" w:after="120"/>
+      </w:pPr>
+      <w:r>
+        <w:t xml:space="preserve">CAMERA LOOP </w:t>
+      </w:r>
+      <w:r>
+        <w:t>–</w:t>
+      </w:r>
+      <w:r>
+        <w:t xml:space="preserve"> Made it so we read all the settings out of the camera before trying to set the default values.</w:t>
+      </w:r>
+    </w:p>
+    <w:p>
+      <w:pPr>
+        <w:pStyle w:val="ListParagraph"/>
+        <w:keepNext/>
+        <w:numPr>
+          <w:ilvl w:val="0"/>
+          <w:numId w:val="2"/>
+        </w:numPr>
+        <w:spacing w:before="120" w:after="120"/>
+      </w:pPr>
+      <w:r>
+        <w:t xml:space="preserve">MAIN PROGRAM – </w:t>
+      </w:r>
+      <w:r>
+        <w:t xml:space="preserve">Added indicators for the driver station connection, </w:t>
+      </w:r>
+      <w:proofErr w:type="spellStart"/>
+      <w:r>
+        <w:t>RoboRIO</w:t>
+      </w:r>
+      <w:proofErr w:type="spellEnd"/>
+      <w:r>
+        <w:t xml:space="preserve"> target stream, </w:t>
+      </w:r>
+      <w:proofErr w:type="spellStart"/>
+      <w:r>
+        <w:t>RoboRIO</w:t>
+      </w:r>
+      <w:proofErr w:type="spellEnd"/>
+      <w:r>
+        <w:t xml:space="preserve"> communication, and NT tables connection.</w:t>
+      </w:r>
+    </w:p>
+    <w:p>
+      <w:pPr>
+        <w:pStyle w:val="ListParagraph"/>
+        <w:keepNext/>
+        <w:numPr>
+          <w:ilvl w:val="0"/>
+          <w:numId w:val="2"/>
+        </w:numPr>
+        <w:spacing w:before="120" w:after="120"/>
+      </w:pPr>
+      <w:r>
+        <w:t xml:space="preserve">MAIN PROGRAM – </w:t>
+      </w:r>
+      <w:r>
+        <w:t>Updated the streams to the NT tables to work with the new format.</w:t>
+      </w:r>
+    </w:p>
+    <w:p>
+      <w:pPr>
+        <w:pStyle w:val="ListParagraph"/>
+        <w:keepNext/>
+        <w:numPr>
+          <w:ilvl w:val="0"/>
+          <w:numId w:val="2"/>
+        </w:numPr>
+        <w:spacing w:before="120" w:after="120"/>
+      </w:pPr>
+      <w:r>
+        <w:t>MAIN PROGRAM –</w:t>
+      </w:r>
+      <w:r>
+        <w:t xml:space="preserve"> Made it so the user can assign the camera to a target package if the target package is turned on.</w:t>
+      </w:r>
+    </w:p>
+    <w:p>
+      <w:pPr>
+        <w:pStyle w:val="ListParagraph"/>
+        <w:keepNext/>
+        <w:numPr>
+          <w:ilvl w:val="0"/>
+          <w:numId w:val="2"/>
+        </w:numPr>
+        <w:spacing w:before="120" w:after="120"/>
+      </w:pPr>
+    </w:p>
+    <w:p>
+      <w:pPr>
+        <w:keepNext/>
+        <w:spacing w:before="120" w:after="120"/>
+      </w:pPr>
+      <w:r>
+        <w:t>20</w:t>
+      </w:r>
+      <w:r>
+        <w:t>20</w:t>
+      </w:r>
+      <w:r>
+        <w:t xml:space="preserve"> </w:t>
+      </w:r>
+      <w:r>
+        <w:t>March 06</w:t>
+      </w:r>
+      <w:r>
+        <w:t xml:space="preserve"> </w:t>
+      </w:r>
+    </w:p>
+    <w:p>
+      <w:pPr>
+        <w:pStyle w:val="ListParagraph"/>
+        <w:keepNext/>
+        <w:numPr>
+          <w:ilvl w:val="0"/>
+          <w:numId w:val="2"/>
+        </w:numPr>
+        <w:spacing w:before="120" w:after="120"/>
+      </w:pPr>
+      <w:r>
         <w:t xml:space="preserve">MAIN PROGRAM – Updated the version to </w:t>
       </w:r>
       <w:r>
@@ -236,8 +456,6 @@
       <w:r>
         <w:t>1.0.0</w:t>
       </w:r>
-      <w:bookmarkStart w:id="0" w:name="_GoBack"/>
-      <w:bookmarkEnd w:id="0"/>
     </w:p>
     <w:sectPr>
       <w:pgSz w:w="12240" w:h="15840"/>
@@ -250,7 +468,7 @@
 </file>
 
 <file path=word/endnotes.xml><?xml version="1.0" encoding="utf-8"?>
-<w:endnotes xmlns:wpc="http://schemas.microsoft.com/office/word/2010/wordprocessingCanvas" xmlns:cx="http://schemas.microsoft.com/office/drawing/2014/chartex" xmlns:cx1="http://schemas.microsoft.com/office/drawing/2015/9/8/chartex" xmlns:cx2="http://schemas.microsoft.com/office/drawing/2015/10/21/chartex" xmlns:cx3="http://schemas.microsoft.com/office/drawing/2016/5/9/chartex" xmlns:cx4="http://schemas.microsoft.com/office/drawing/2016/5/10/chartex" xmlns:cx5="http://schemas.microsoft.com/office/drawing/2016/5/11/chartex" xmlns:cx6="http://schemas.microsoft.com/office/drawing/2016/5/12/chartex" xmlns:cx7="http://schemas.microsoft.com/office/drawing/2016/5/13/chartex" xmlns:cx8="http://schemas.microsoft.com/office/drawing/2016/5/14/chartex" xmlns:mc="http://schemas.openxmlformats.org/markup-compatibility/2006" xmlns:aink="http://schemas.microsoft.com/office/drawing/2016/ink" xmlns:am3d="http://schemas.microsoft.com/office/drawing/2017/model3d" xmlns:o="urn:schemas-microsoft-com:office:office" xmlns:r="http://schemas.openxmlformats.org/officeDocument/2006/relationships" xmlns:m="http://schemas.openxmlformats.org/officeDocument/2006/math" xmlns:v="urn:schemas-microsoft-com:vml" xmlns:wp14="http://schemas.microsoft.com/office/word/2010/wordprocessingDrawing" xmlns:wp="http://schemas.openxmlformats.org/drawingml/2006/wordprocessingDrawing" xmlns:w10="urn:schemas-microsoft-com:office:word" xmlns:w="http://schemas.openxmlformats.org/wordprocessingml/2006/main" xmlns:w14="http://schemas.microsoft.com/office/word/2010/wordml" xmlns:w15="http://schemas.microsoft.com/office/word/2012/wordml" xmlns:w16cex="http://schemas.microsoft.com/office/word/2018/wordml/cex" xmlns:w16cid="http://schemas.microsoft.com/office/word/2016/wordml/cid" xmlns:w16="http://schemas.microsoft.com/office/word/2018/wordml" xmlns:w16se="http://schemas.microsoft.com/office/word/2015/wordml/symex" xmlns:wpg="http://schemas.microsoft.com/office/word/2010/wordprocessingGroup" xmlns:wpi="http://schemas.microsoft.com/office/word/2010/wordprocessingInk" xmlns:wne="http://schemas.microsoft.com/office/word/2006/wordml" xmlns:wps="http://schemas.microsoft.com/office/word/2010/wordprocessingShape" mc:Ignorable="w14 w15 w16se w16cid w16 w16cex wp14">
+<w:endnotes xmlns:wpc="http://schemas.microsoft.com/office/word/2010/wordprocessingCanvas" xmlns:cx="http://schemas.microsoft.com/office/drawing/2014/chartex" xmlns:cx1="http://schemas.microsoft.com/office/drawing/2015/9/8/chartex" xmlns:cx2="http://schemas.microsoft.com/office/drawing/2015/10/21/chartex" xmlns:cx3="http://schemas.microsoft.com/office/drawing/2016/5/9/chartex" xmlns:cx4="http://schemas.microsoft.com/office/drawing/2016/5/10/chartex" xmlns:cx5="http://schemas.microsoft.com/office/drawing/2016/5/11/chartex" xmlns:cx6="http://schemas.microsoft.com/office/drawing/2016/5/12/chartex" xmlns:cx7="http://schemas.microsoft.com/office/drawing/2016/5/13/chartex" xmlns:cx8="http://schemas.microsoft.com/office/drawing/2016/5/14/chartex" xmlns:mc="http://schemas.openxmlformats.org/markup-compatibility/2006" xmlns:aink="http://schemas.microsoft.com/office/drawing/2016/ink" xmlns:am3d="http://schemas.microsoft.com/office/drawing/2017/model3d" xmlns:o="urn:schemas-microsoft-com:office:office" xmlns:oel="http://schemas.microsoft.com/office/2019/extlst" xmlns:r="http://schemas.openxmlformats.org/officeDocument/2006/relationships" xmlns:m="http://schemas.openxmlformats.org/officeDocument/2006/math" xmlns:v="urn:schemas-microsoft-com:vml" xmlns:wp14="http://schemas.microsoft.com/office/word/2010/wordprocessingDrawing" xmlns:wp="http://schemas.openxmlformats.org/drawingml/2006/wordprocessingDrawing" xmlns:w10="urn:schemas-microsoft-com:office:word" xmlns:w="http://schemas.openxmlformats.org/wordprocessingml/2006/main" xmlns:w14="http://schemas.microsoft.com/office/word/2010/wordml" xmlns:w15="http://schemas.microsoft.com/office/word/2012/wordml" xmlns:w16cex="http://schemas.microsoft.com/office/word/2018/wordml/cex" xmlns:w16cid="http://schemas.microsoft.com/office/word/2016/wordml/cid" xmlns:w16="http://schemas.microsoft.com/office/word/2018/wordml" xmlns:w16du="http://schemas.microsoft.com/office/word/2023/wordml/word16du" xmlns:w16sdtdh="http://schemas.microsoft.com/office/word/2020/wordml/sdtdatahash" xmlns:w16sdtfl="http://schemas.microsoft.com/office/word/2024/wordml/sdtformatlock" xmlns:w16se="http://schemas.microsoft.com/office/word/2015/wordml/symex" xmlns:wpg="http://schemas.microsoft.com/office/word/2010/wordprocessingGroup" xmlns:wpi="http://schemas.microsoft.com/office/word/2010/wordprocessingInk" xmlns:wne="http://schemas.microsoft.com/office/word/2006/wordml" xmlns:wps="http://schemas.microsoft.com/office/word/2010/wordprocessingShape" mc:Ignorable="w14 w15 w16se w16cid w16 w16cex w16sdtdh w16sdtfl w16du wp14">
   <w:endnote w:type="separator" w:id="-1">
     <w:p>
       <w:pPr>
@@ -275,7 +493,7 @@
 </file>
 
 <file path=word/footnotes.xml><?xml version="1.0" encoding="utf-8"?>
-<w:footnotes xmlns:wpc="http://schemas.microsoft.com/office/word/2010/wordprocessingCanvas" xmlns:cx="http://schemas.microsoft.com/office/drawing/2014/chartex" xmlns:cx1="http://schemas.microsoft.com/office/drawing/2015/9/8/chartex" xmlns:cx2="http://schemas.microsoft.com/office/drawing/2015/10/21/chartex" xmlns:cx3="http://schemas.microsoft.com/office/drawing/2016/5/9/chartex" xmlns:cx4="http://schemas.microsoft.com/office/drawing/2016/5/10/chartex" xmlns:cx5="http://schemas.microsoft.com/office/drawing/2016/5/11/chartex" xmlns:cx6="http://schemas.microsoft.com/office/drawing/2016/5/12/chartex" xmlns:cx7="http://schemas.microsoft.com/office/drawing/2016/5/13/chartex" xmlns:cx8="http://schemas.microsoft.com/office/drawing/2016/5/14/chartex" xmlns:mc="http://schemas.openxmlformats.org/markup-compatibility/2006" xmlns:aink="http://schemas.microsoft.com/office/drawing/2016/ink" xmlns:am3d="http://schemas.microsoft.com/office/drawing/2017/model3d" xmlns:o="urn:schemas-microsoft-com:office:office" xmlns:r="http://schemas.openxmlformats.org/officeDocument/2006/relationships" xmlns:m="http://schemas.openxmlformats.org/officeDocument/2006/math" xmlns:v="urn:schemas-microsoft-com:vml" xmlns:wp14="http://schemas.microsoft.com/office/word/2010/wordprocessingDrawing" xmlns:wp="http://schemas.openxmlformats.org/drawingml/2006/wordprocessingDrawing" xmlns:w10="urn:schemas-microsoft-com:office:word" xmlns:w="http://schemas.openxmlformats.org/wordprocessingml/2006/main" xmlns:w14="http://schemas.microsoft.com/office/word/2010/wordml" xmlns:w15="http://schemas.microsoft.com/office/word/2012/wordml" xmlns:w16cex="http://schemas.microsoft.com/office/word/2018/wordml/cex" xmlns:w16cid="http://schemas.microsoft.com/office/word/2016/wordml/cid" xmlns:w16="http://schemas.microsoft.com/office/word/2018/wordml" xmlns:w16se="http://schemas.microsoft.com/office/word/2015/wordml/symex" xmlns:wpg="http://schemas.microsoft.com/office/word/2010/wordprocessingGroup" xmlns:wpi="http://schemas.microsoft.com/office/word/2010/wordprocessingInk" xmlns:wne="http://schemas.microsoft.com/office/word/2006/wordml" xmlns:wps="http://schemas.microsoft.com/office/word/2010/wordprocessingShape" mc:Ignorable="w14 w15 w16se w16cid w16 w16cex wp14">
+<w:footnotes xmlns:wpc="http://schemas.microsoft.com/office/word/2010/wordprocessingCanvas" xmlns:cx="http://schemas.microsoft.com/office/drawing/2014/chartex" xmlns:cx1="http://schemas.microsoft.com/office/drawing/2015/9/8/chartex" xmlns:cx2="http://schemas.microsoft.com/office/drawing/2015/10/21/chartex" xmlns:cx3="http://schemas.microsoft.com/office/drawing/2016/5/9/chartex" xmlns:cx4="http://schemas.microsoft.com/office/drawing/2016/5/10/chartex" xmlns:cx5="http://schemas.microsoft.com/office/drawing/2016/5/11/chartex" xmlns:cx6="http://schemas.microsoft.com/office/drawing/2016/5/12/chartex" xmlns:cx7="http://schemas.microsoft.com/office/drawing/2016/5/13/chartex" xmlns:cx8="http://schemas.microsoft.com/office/drawing/2016/5/14/chartex" xmlns:mc="http://schemas.openxmlformats.org/markup-compatibility/2006" xmlns:aink="http://schemas.microsoft.com/office/drawing/2016/ink" xmlns:am3d="http://schemas.microsoft.com/office/drawing/2017/model3d" xmlns:o="urn:schemas-microsoft-com:office:office" xmlns:oel="http://schemas.microsoft.com/office/2019/extlst" xmlns:r="http://schemas.openxmlformats.org/officeDocument/2006/relationships" xmlns:m="http://schemas.openxmlformats.org/officeDocument/2006/math" xmlns:v="urn:schemas-microsoft-com:vml" xmlns:wp14="http://schemas.microsoft.com/office/word/2010/wordprocessingDrawing" xmlns:wp="http://schemas.openxmlformats.org/drawingml/2006/wordprocessingDrawing" xmlns:w10="urn:schemas-microsoft-com:office:word" xmlns:w="http://schemas.openxmlformats.org/wordprocessingml/2006/main" xmlns:w14="http://schemas.microsoft.com/office/word/2010/wordml" xmlns:w15="http://schemas.microsoft.com/office/word/2012/wordml" xmlns:w16cex="http://schemas.microsoft.com/office/word/2018/wordml/cex" xmlns:w16cid="http://schemas.microsoft.com/office/word/2016/wordml/cid" xmlns:w16="http://schemas.microsoft.com/office/word/2018/wordml" xmlns:w16du="http://schemas.microsoft.com/office/word/2023/wordml/word16du" xmlns:w16sdtdh="http://schemas.microsoft.com/office/word/2020/wordml/sdtdatahash" xmlns:w16sdtfl="http://schemas.microsoft.com/office/word/2024/wordml/sdtformatlock" xmlns:w16se="http://schemas.microsoft.com/office/word/2015/wordml/symex" xmlns:wpg="http://schemas.microsoft.com/office/word/2010/wordprocessingGroup" xmlns:wpi="http://schemas.microsoft.com/office/word/2010/wordprocessingInk" xmlns:wne="http://schemas.microsoft.com/office/word/2006/wordml" xmlns:wps="http://schemas.microsoft.com/office/word/2010/wordprocessingShape" mc:Ignorable="w14 w15 w16se w16cid w16 w16cex w16sdtdh w16sdtfl w16du wp14">
   <w:footnote w:type="separator" w:id="-1">
     <w:p>
       <w:pPr>
@@ -300,7 +518,7 @@
 </file>
 
 <file path=word/numbering.xml><?xml version="1.0" encoding="utf-8"?>
-<w:numbering xmlns:wpc="http://schemas.microsoft.com/office/word/2010/wordprocessingCanvas" xmlns:cx="http://schemas.microsoft.com/office/drawing/2014/chartex" xmlns:cx1="http://schemas.microsoft.com/office/drawing/2015/9/8/chartex" xmlns:cx2="http://schemas.microsoft.com/office/drawing/2015/10/21/chartex" xmlns:cx3="http://schemas.microsoft.com/office/drawing/2016/5/9/chartex" xmlns:cx4="http://schemas.microsoft.com/office/drawing/2016/5/10/chartex" xmlns:cx5="http://schemas.microsoft.com/office/drawing/2016/5/11/chartex" xmlns:cx6="http://schemas.microsoft.com/office/drawing/2016/5/12/chartex" xmlns:cx7="http://schemas.microsoft.com/office/drawing/2016/5/13/chartex" xmlns:cx8="http://schemas.microsoft.com/office/drawing/2016/5/14/chartex" xmlns:mc="http://schemas.openxmlformats.org/markup-compatibility/2006" xmlns:aink="http://schemas.microsoft.com/office/drawing/2016/ink" xmlns:am3d="http://schemas.microsoft.com/office/drawing/2017/model3d" xmlns:o="urn:schemas-microsoft-com:office:office" xmlns:r="http://schemas.openxmlformats.org/officeDocument/2006/relationships" xmlns:m="http://schemas.openxmlformats.org/officeDocument/2006/math" xmlns:v="urn:schemas-microsoft-com:vml" xmlns:wp14="http://schemas.microsoft.com/office/word/2010/wordprocessingDrawing" xmlns:wp="http://schemas.openxmlformats.org/drawingml/2006/wordprocessingDrawing" xmlns:w10="urn:schemas-microsoft-com:office:word" xmlns:w="http://schemas.openxmlformats.org/wordprocessingml/2006/main" xmlns:w14="http://schemas.microsoft.com/office/word/2010/wordml" xmlns:w15="http://schemas.microsoft.com/office/word/2012/wordml" xmlns:w16cex="http://schemas.microsoft.com/office/word/2018/wordml/cex" xmlns:w16cid="http://schemas.microsoft.com/office/word/2016/wordml/cid" xmlns:w16="http://schemas.microsoft.com/office/word/2018/wordml" xmlns:w16se="http://schemas.microsoft.com/office/word/2015/wordml/symex" xmlns:wpg="http://schemas.microsoft.com/office/word/2010/wordprocessingGroup" xmlns:wpi="http://schemas.microsoft.com/office/word/2010/wordprocessingInk" xmlns:wne="http://schemas.microsoft.com/office/word/2006/wordml" xmlns:wps="http://schemas.microsoft.com/office/word/2010/wordprocessingShape" mc:Ignorable="w14 w15 w16se w16cid w16 w16cex wp14">
+<w:numbering xmlns:wpc="http://schemas.microsoft.com/office/word/2010/wordprocessingCanvas" xmlns:cx="http://schemas.microsoft.com/office/drawing/2014/chartex" xmlns:cx1="http://schemas.microsoft.com/office/drawing/2015/9/8/chartex" xmlns:cx2="http://schemas.microsoft.com/office/drawing/2015/10/21/chartex" xmlns:cx3="http://schemas.microsoft.com/office/drawing/2016/5/9/chartex" xmlns:cx4="http://schemas.microsoft.com/office/drawing/2016/5/10/chartex" xmlns:cx5="http://schemas.microsoft.com/office/drawing/2016/5/11/chartex" xmlns:cx6="http://schemas.microsoft.com/office/drawing/2016/5/12/chartex" xmlns:cx7="http://schemas.microsoft.com/office/drawing/2016/5/13/chartex" xmlns:cx8="http://schemas.microsoft.com/office/drawing/2016/5/14/chartex" xmlns:mc="http://schemas.openxmlformats.org/markup-compatibility/2006" xmlns:aink="http://schemas.microsoft.com/office/drawing/2016/ink" xmlns:am3d="http://schemas.microsoft.com/office/drawing/2017/model3d" xmlns:o="urn:schemas-microsoft-com:office:office" xmlns:oel="http://schemas.microsoft.com/office/2019/extlst" xmlns:r="http://schemas.openxmlformats.org/officeDocument/2006/relationships" xmlns:m="http://schemas.openxmlformats.org/officeDocument/2006/math" xmlns:v="urn:schemas-microsoft-com:vml" xmlns:wp14="http://schemas.microsoft.com/office/word/2010/wordprocessingDrawing" xmlns:wp="http://schemas.openxmlformats.org/drawingml/2006/wordprocessingDrawing" xmlns:w10="urn:schemas-microsoft-com:office:word" xmlns:w="http://schemas.openxmlformats.org/wordprocessingml/2006/main" xmlns:w14="http://schemas.microsoft.com/office/word/2010/wordml" xmlns:w15="http://schemas.microsoft.com/office/word/2012/wordml" xmlns:w16cex="http://schemas.microsoft.com/office/word/2018/wordml/cex" xmlns:w16cid="http://schemas.microsoft.com/office/word/2016/wordml/cid" xmlns:w16="http://schemas.microsoft.com/office/word/2018/wordml" xmlns:w16du="http://schemas.microsoft.com/office/word/2023/wordml/word16du" xmlns:w16sdtdh="http://schemas.microsoft.com/office/word/2020/wordml/sdtdatahash" xmlns:w16sdtfl="http://schemas.microsoft.com/office/word/2024/wordml/sdtformatlock" xmlns:w16se="http://schemas.microsoft.com/office/word/2015/wordml/symex" xmlns:wpg="http://schemas.microsoft.com/office/word/2010/wordprocessingGroup" xmlns:wpi="http://schemas.microsoft.com/office/word/2010/wordprocessingInk" xmlns:wne="http://schemas.microsoft.com/office/word/2006/wordml" xmlns:wps="http://schemas.microsoft.com/office/word/2010/wordprocessingShape" mc:Ignorable="w14 w15 w16se w16cid w16 w16cex w16sdtdh w16sdtfl w16du wp14">
   <w:abstractNum w:abstractNumId="0" w15:restartNumberingAfterBreak="0">
     <w:nsid w:val="2E2912FC"/>
     <w:multiLevelType w:val="hybridMultilevel"/>
@@ -866,26 +1084,26 @@
       </w:rPr>
     </w:lvl>
   </w:abstractNum>
-  <w:num w:numId="1">
+  <w:num w:numId="1" w16cid:durableId="1605305610">
     <w:abstractNumId w:val="0"/>
   </w:num>
-  <w:num w:numId="2">
+  <w:num w:numId="2" w16cid:durableId="635180399">
     <w:abstractNumId w:val="3"/>
   </w:num>
-  <w:num w:numId="3">
+  <w:num w:numId="3" w16cid:durableId="2144811500">
     <w:abstractNumId w:val="2"/>
   </w:num>
-  <w:num w:numId="4">
+  <w:num w:numId="4" w16cid:durableId="708803141">
     <w:abstractNumId w:val="4"/>
   </w:num>
-  <w:num w:numId="5">
+  <w:num w:numId="5" w16cid:durableId="1512989699">
     <w:abstractNumId w:val="1"/>
   </w:num>
 </w:numbering>
 </file>
 
 <file path=word/styles.xml><?xml version="1.0" encoding="utf-8"?>
-<w:styles xmlns:mc="http://schemas.openxmlformats.org/markup-compatibility/2006" xmlns:r="http://schemas.openxmlformats.org/officeDocument/2006/relationships" xmlns:w="http://schemas.openxmlformats.org/wordprocessingml/2006/main" xmlns:w14="http://schemas.microsoft.com/office/word/2010/wordml" xmlns:w15="http://schemas.microsoft.com/office/word/2012/wordml" xmlns:w16cex="http://schemas.microsoft.com/office/word/2018/wordml/cex" xmlns:w16cid="http://schemas.microsoft.com/office/word/2016/wordml/cid" xmlns:w16="http://schemas.microsoft.com/office/word/2018/wordml" xmlns:w16se="http://schemas.microsoft.com/office/word/2015/wordml/symex" mc:Ignorable="w14 w15 w16se w16cid w16 w16cex">
+<w:styles xmlns:mc="http://schemas.openxmlformats.org/markup-compatibility/2006" xmlns:r="http://schemas.openxmlformats.org/officeDocument/2006/relationships" xmlns:w="http://schemas.openxmlformats.org/wordprocessingml/2006/main" xmlns:w14="http://schemas.microsoft.com/office/word/2010/wordml" xmlns:w15="http://schemas.microsoft.com/office/word/2012/wordml" xmlns:w16cex="http://schemas.microsoft.com/office/word/2018/wordml/cex" xmlns:w16cid="http://schemas.microsoft.com/office/word/2016/wordml/cid" xmlns:w16="http://schemas.microsoft.com/office/word/2018/wordml" xmlns:w16du="http://schemas.microsoft.com/office/word/2023/wordml/word16du" xmlns:w16sdtdh="http://schemas.microsoft.com/office/word/2020/wordml/sdtdatahash" xmlns:w16sdtfl="http://schemas.microsoft.com/office/word/2024/wordml/sdtformatlock" xmlns:w16se="http://schemas.microsoft.com/office/word/2015/wordml/symex" mc:Ignorable="w14 w15 w16se w16cid w16 w16cex w16sdtdh w16sdtfl w16du">
   <w:docDefaults>
     <w:rPrDefault>
       <w:rPr>

</xml_diff>